<commit_message>
Updated docs and diagram - BridgeApp
</commit_message>
<xml_diff>
--- a/Diagrams/BridgeApp_design.docx
+++ b/Diagrams/BridgeApp_design.docx
@@ -1,6 +1,6 @@
 
 <file path=word/document.xml><?xml version="1.0" encoding="utf-8"?>
-<w:document xmlns:wpc="http://schemas.microsoft.com/office/word/2010/wordprocessingCanvas" xmlns:cx="http://schemas.microsoft.com/office/drawing/2014/chartex" xmlns:cx1="http://schemas.microsoft.com/office/drawing/2015/9/8/chartex" xmlns:cx2="http://schemas.microsoft.com/office/drawing/2015/10/21/chartex" xmlns:cx3="http://schemas.microsoft.com/office/drawing/2016/5/9/chartex" xmlns:cx4="http://schemas.microsoft.com/office/drawing/2016/5/10/chartex" xmlns:cx5="http://schemas.microsoft.com/office/drawing/2016/5/11/chartex" xmlns:cx6="http://schemas.microsoft.com/office/drawing/2016/5/12/chartex" xmlns:cx7="http://schemas.microsoft.com/office/drawing/2016/5/13/chartex" xmlns:cx8="http://schemas.microsoft.com/office/drawing/2016/5/14/chartex" xmlns:mc="http://schemas.openxmlformats.org/markup-compatibility/2006" xmlns:aink="http://schemas.microsoft.com/office/drawing/2016/ink" xmlns:am3d="http://schemas.microsoft.com/office/drawing/2017/model3d" xmlns:o="urn:schemas-microsoft-com:office:office" xmlns:r="http://schemas.openxmlformats.org/officeDocument/2006/relationships" xmlns:m="http://schemas.openxmlformats.org/officeDocument/2006/math" xmlns:v="urn:schemas-microsoft-com:vml" xmlns:wp14="http://schemas.microsoft.com/office/word/2010/wordprocessingDrawing" xmlns:wp="http://schemas.openxmlformats.org/drawingml/2006/wordprocessingDrawing" xmlns:w10="urn:schemas-microsoft-com:office:word" xmlns:w="http://schemas.openxmlformats.org/wordprocessingml/2006/main" xmlns:w14="http://schemas.microsoft.com/office/word/2010/wordml" xmlns:w15="http://schemas.microsoft.com/office/word/2012/wordml" xmlns:w16cid="http://schemas.microsoft.com/office/word/2016/wordml/cid" xmlns:w16se="http://schemas.microsoft.com/office/word/2015/wordml/symex" xmlns:wpg="http://schemas.microsoft.com/office/word/2010/wordprocessingGroup" xmlns:wpi="http://schemas.microsoft.com/office/word/2010/wordprocessingInk" xmlns:wne="http://schemas.microsoft.com/office/word/2006/wordml" xmlns:wps="http://schemas.microsoft.com/office/word/2010/wordprocessingShape" mc:Ignorable="w14 w15 w16se w16cid wp14">
+<w:document xmlns:wpc="http://schemas.microsoft.com/office/word/2010/wordprocessingCanvas" xmlns:mc="http://schemas.openxmlformats.org/markup-compatibility/2006" xmlns:o="urn:schemas-microsoft-com:office:office" xmlns:r="http://schemas.openxmlformats.org/officeDocument/2006/relationships" xmlns:m="http://schemas.openxmlformats.org/officeDocument/2006/math" xmlns:v="urn:schemas-microsoft-com:vml" xmlns:wp14="http://schemas.microsoft.com/office/word/2010/wordprocessingDrawing" xmlns:wp="http://schemas.openxmlformats.org/drawingml/2006/wordprocessingDrawing" xmlns:w10="urn:schemas-microsoft-com:office:word" xmlns:w="http://schemas.openxmlformats.org/wordprocessingml/2006/main" xmlns:w14="http://schemas.microsoft.com/office/word/2010/wordml" xmlns:wpg="http://schemas.microsoft.com/office/word/2010/wordprocessingGroup" xmlns:wpi="http://schemas.microsoft.com/office/word/2010/wordprocessingInk" xmlns:wne="http://schemas.microsoft.com/office/word/2006/wordml" xmlns:wps="http://schemas.microsoft.com/office/word/2010/wordprocessingShape" mc:Ignorable="w14 wp14">
   <w:body>
     <w:p>
       <w:pPr>
@@ -31,7 +31,7 @@
     </w:p>
     <w:p>
       <w:pPr>
-        <w:pStyle w:val="Akapitzlist"/>
+        <w:pStyle w:val="Odsekzoznamu"/>
         <w:numPr>
           <w:ilvl w:val="0"/>
           <w:numId w:val="1"/>
@@ -42,12 +42,21 @@
           <w:lang w:val="en-US"/>
         </w:rPr>
       </w:pPr>
-      <w:r>
-        <w:rPr>
-          <w:b/>
-          <w:lang w:val="en-US"/>
-        </w:rPr>
-        <w:t>Controllers package</w:t>
+      <w:proofErr w:type="gramStart"/>
+      <w:r>
+        <w:rPr>
+          <w:b/>
+          <w:lang w:val="en-US"/>
+        </w:rPr>
+        <w:t>Controllers</w:t>
+      </w:r>
+      <w:proofErr w:type="gramEnd"/>
+      <w:r>
+        <w:rPr>
+          <w:b/>
+          <w:lang w:val="en-US"/>
+        </w:rPr>
+        <w:t xml:space="preserve"> package</w:t>
       </w:r>
       <w:r>
         <w:rPr>
@@ -105,7 +114,7 @@
     </w:p>
     <w:p>
       <w:pPr>
-        <w:pStyle w:val="Akapitzlist"/>
+        <w:pStyle w:val="Odsekzoznamu"/>
         <w:numPr>
           <w:ilvl w:val="0"/>
           <w:numId w:val="1"/>
@@ -146,7 +155,7 @@
     </w:p>
     <w:p>
       <w:pPr>
-        <w:pStyle w:val="Akapitzlist"/>
+        <w:pStyle w:val="Odsekzoznamu"/>
         <w:numPr>
           <w:ilvl w:val="1"/>
           <w:numId w:val="1"/>
@@ -178,13 +187,20 @@
           <w:b/>
           <w:lang w:val="en-US"/>
         </w:rPr>
-        <w:t xml:space="preserve"> -</w:t>
-      </w:r>
-      <w:r>
-        <w:rPr>
-          <w:lang w:val="en-US"/>
-        </w:rPr>
-        <w:t xml:space="preserve">  receiving data from </w:t>
+        <w:t xml:space="preserve"> </w:t>
+      </w:r>
+      <w:r>
+        <w:rPr>
+          <w:b/>
+          <w:lang w:val="en-US"/>
+        </w:rPr>
+        <w:t>–</w:t>
+      </w:r>
+      <w:r>
+        <w:rPr>
+          <w:lang w:val="en-US"/>
+        </w:rPr>
+        <w:t xml:space="preserve"> receiving data from </w:t>
       </w:r>
       <w:proofErr w:type="spellStart"/>
       <w:r>
@@ -200,10 +216,16 @@
         </w:rPr>
         <w:t>, translating received data and sending translated data to the corresponding MongoDB collection</w:t>
       </w:r>
-    </w:p>
-    <w:p>
-      <w:pPr>
-        <w:pStyle w:val="Akapitzlist"/>
+      <w:r>
+        <w:rPr>
+          <w:lang w:val="en-US"/>
+        </w:rPr>
+        <w:t>.</w:t>
+      </w:r>
+    </w:p>
+    <w:p>
+      <w:pPr>
+        <w:pStyle w:val="Odsekzoznamu"/>
         <w:numPr>
           <w:ilvl w:val="1"/>
           <w:numId w:val="1"/>
@@ -253,46 +275,179 @@
         <w:rPr>
           <w:lang w:val="en-US"/>
         </w:rPr>
-        <w:t xml:space="preserve"> properly to the HTTP request</w:t>
+        <w:t xml:space="preserve"> properly to the HTTP requests, by </w:t>
+      </w:r>
+      <w:r>
+        <w:rPr>
+          <w:lang w:val="en-US"/>
+        </w:rPr>
+        <w:t>sending</w:t>
+      </w:r>
+      <w:r>
+        <w:rPr>
+          <w:lang w:val="en-US"/>
+        </w:rPr>
+        <w:t xml:space="preserve"> appropriate data to </w:t>
+      </w:r>
+      <w:r>
+        <w:rPr>
+          <w:lang w:val="en-US"/>
+        </w:rPr>
+        <w:t xml:space="preserve">specific device through </w:t>
+      </w:r>
+      <w:proofErr w:type="spellStart"/>
+      <w:r>
+        <w:rPr>
+          <w:lang w:val="en-US"/>
+        </w:rPr>
+        <w:t>WebSockets</w:t>
+      </w:r>
+      <w:proofErr w:type="spellEnd"/>
+      <w:r>
+        <w:rPr>
+          <w:lang w:val="en-US"/>
+        </w:rPr>
+        <w:t>.</w:t>
+      </w:r>
+    </w:p>
+    <w:p>
+      <w:pPr>
+        <w:pStyle w:val="Odsekzoznamu"/>
+        <w:jc w:val="both"/>
+        <w:rPr>
+          <w:lang w:val="en-US"/>
+        </w:rPr>
+      </w:pPr>
+    </w:p>
+    <w:p>
+      <w:pPr>
+        <w:pStyle w:val="Odsekzoznamu"/>
+        <w:jc w:val="both"/>
+        <w:rPr>
+          <w:lang w:val="en-US"/>
+        </w:rPr>
+      </w:pPr>
+      <w:r>
+        <w:rPr>
+          <w:lang w:val="en-US"/>
+        </w:rPr>
+        <w:t xml:space="preserve">The translation of data from bytes to </w:t>
+      </w:r>
+      <w:r>
+        <w:rPr>
+          <w:lang w:val="en-US"/>
+        </w:rPr>
+        <w:t>objects</w:t>
+      </w:r>
+      <w:r>
+        <w:rPr>
+          <w:lang w:val="en-US"/>
+        </w:rPr>
+        <w:t xml:space="preserve"> and vice versa is handled strictly by </w:t>
+      </w:r>
+      <w:proofErr w:type="spellStart"/>
+      <w:r>
+        <w:rPr>
+          <w:lang w:val="en-US"/>
+        </w:rPr>
+        <w:t>LoraTranslator</w:t>
+      </w:r>
+      <w:proofErr w:type="spellEnd"/>
+      <w:r>
+        <w:rPr>
+          <w:lang w:val="en-US"/>
+        </w:rPr>
+        <w:t xml:space="preserve"> static class.</w:t>
+      </w:r>
+      <w:r>
+        <w:rPr>
+          <w:lang w:val="en-US"/>
+        </w:rPr>
+        <w:t xml:space="preserve"> </w:t>
+      </w:r>
+    </w:p>
+    <w:p>
+      <w:pPr>
+        <w:pStyle w:val="Odsekzoznamu"/>
+        <w:jc w:val="both"/>
+        <w:rPr>
+          <w:lang w:val="en-US"/>
+        </w:rPr>
+      </w:pPr>
+      <w:r>
+        <w:rPr>
+          <w:lang w:val="en-US"/>
+        </w:rPr>
+        <w:t xml:space="preserve">The communication with Lora is accomplished by </w:t>
+      </w:r>
+      <w:proofErr w:type="spellStart"/>
+      <w:r>
+        <w:rPr>
+          <w:lang w:val="en-US"/>
+        </w:rPr>
+        <w:t>WebSockets</w:t>
+      </w:r>
+      <w:proofErr w:type="spellEnd"/>
+      <w:r>
+        <w:rPr>
+          <w:lang w:val="en-US"/>
+        </w:rPr>
+        <w:t xml:space="preserve">. </w:t>
+      </w:r>
+      <w:proofErr w:type="spellStart"/>
+      <w:r>
+        <w:rPr>
+          <w:lang w:val="en-US"/>
+        </w:rPr>
+        <w:t>LoraClient</w:t>
+      </w:r>
+      <w:proofErr w:type="spellEnd"/>
+      <w:r>
+        <w:rPr>
+          <w:lang w:val="en-US"/>
+        </w:rPr>
+        <w:t xml:space="preserve"> class is responsible for opening the </w:t>
+      </w:r>
+      <w:proofErr w:type="spellStart"/>
+      <w:r>
+        <w:rPr>
+          <w:lang w:val="en-US"/>
+        </w:rPr>
+        <w:t>WebSocket</w:t>
+      </w:r>
+      <w:proofErr w:type="spellEnd"/>
+      <w:r>
+        <w:rPr>
+          <w:lang w:val="en-US"/>
+        </w:rPr>
+        <w:t xml:space="preserve"> connection, listening to uplink messages from the device </w:t>
+      </w:r>
+      <w:r>
+        <w:rPr>
+          <w:highlight w:val="magenta"/>
+          <w:lang w:val="en-US"/>
+        </w:rPr>
+        <w:t>and sending downlink message</w:t>
       </w:r>
       <w:bookmarkStart w:id="0" w:name="_GoBack"/>
       <w:bookmarkEnd w:id="0"/>
       <w:r>
         <w:rPr>
-          <w:lang w:val="en-US"/>
-        </w:rPr>
-        <w:t xml:space="preserve">s, by </w:t>
-      </w:r>
-      <w:r>
-        <w:rPr>
-          <w:lang w:val="en-US"/>
-        </w:rPr>
-        <w:t>sending</w:t>
-      </w:r>
-      <w:r>
-        <w:rPr>
-          <w:lang w:val="en-US"/>
-        </w:rPr>
-        <w:t xml:space="preserve"> appropriate data to </w:t>
-      </w:r>
-      <w:r>
-        <w:rPr>
-          <w:lang w:val="en-US"/>
-        </w:rPr>
-        <w:t xml:space="preserve">specific device through </w:t>
-      </w:r>
-      <w:proofErr w:type="spellStart"/>
-      <w:r>
-        <w:rPr>
-          <w:lang w:val="en-US"/>
-        </w:rPr>
-        <w:t>LoraWAN</w:t>
-      </w:r>
-      <w:proofErr w:type="spellEnd"/>
-    </w:p>
-    <w:p>
-      <w:pPr>
-        <w:pStyle w:val="Akapitzlist"/>
+          <w:highlight w:val="magenta"/>
+          <w:lang w:val="en-US"/>
+        </w:rPr>
+        <w:t>s to the device</w:t>
+      </w:r>
+      <w:r>
+        <w:rPr>
+          <w:lang w:val="en-US"/>
+        </w:rPr>
+        <w:t>.</w:t>
+      </w:r>
+    </w:p>
+    <w:p>
+      <w:pPr>
+        <w:pStyle w:val="Odsekzoznamu"/>
         <w:jc w:val="both"/>
         <w:rPr>
           <w:lang w:val="en-US"/>
@@ -301,122 +456,21 @@
     </w:p>
     <w:p>
       <w:pPr>
-        <w:pStyle w:val="Akapitzlist"/>
+        <w:pStyle w:val="Odsekzoznamu"/>
         <w:jc w:val="both"/>
         <w:rPr>
           <w:lang w:val="en-US"/>
         </w:rPr>
       </w:pPr>
-      <w:r>
-        <w:rPr>
-          <w:lang w:val="en-US"/>
-        </w:rPr>
-        <w:t xml:space="preserve">The translation of data from bytes to </w:t>
-      </w:r>
-      <w:r>
-        <w:rPr>
-          <w:lang w:val="en-US"/>
-        </w:rPr>
-        <w:t>objects</w:t>
-      </w:r>
-      <w:r>
-        <w:rPr>
-          <w:lang w:val="en-US"/>
-        </w:rPr>
-        <w:t xml:space="preserve"> and vice versa is handled strictly by </w:t>
-      </w:r>
-      <w:proofErr w:type="spellStart"/>
-      <w:r>
-        <w:rPr>
-          <w:lang w:val="en-US"/>
-        </w:rPr>
-        <w:t>LoraTranslator</w:t>
-      </w:r>
-      <w:proofErr w:type="spellEnd"/>
-      <w:r>
-        <w:rPr>
-          <w:lang w:val="en-US"/>
-        </w:rPr>
-        <w:t xml:space="preserve"> static class.</w:t>
-      </w:r>
-      <w:r>
-        <w:rPr>
-          <w:lang w:val="en-US"/>
-        </w:rPr>
-        <w:t xml:space="preserve"> </w:t>
-      </w:r>
-      <w:r>
-        <w:rPr>
-          <w:lang w:val="en-US"/>
-        </w:rPr>
-        <w:t xml:space="preserve">The </w:t>
-      </w:r>
-      <w:proofErr w:type="spellStart"/>
-      <w:r>
-        <w:rPr>
-          <w:lang w:val="en-US"/>
-        </w:rPr>
-        <w:t>HandleDevice</w:t>
-      </w:r>
-      <w:proofErr w:type="spellEnd"/>
-      <w:r>
-        <w:rPr>
-          <w:lang w:val="en-US"/>
-        </w:rPr>
-        <w:t xml:space="preserve"> class represents the thread </w:t>
-      </w:r>
-      <w:r>
-        <w:rPr>
-          <w:lang w:val="en-US"/>
-        </w:rPr>
-        <w:t xml:space="preserve">responsible for communicating with devices (single device or a whole network, depending of how </w:t>
-      </w:r>
-      <w:proofErr w:type="spellStart"/>
-      <w:r>
-        <w:rPr>
-          <w:lang w:val="en-US"/>
-        </w:rPr>
-        <w:t>LoraWan</w:t>
-      </w:r>
-      <w:proofErr w:type="spellEnd"/>
-      <w:r>
-        <w:rPr>
-          <w:lang w:val="en-US"/>
-        </w:rPr>
-        <w:t xml:space="preserve"> works, however we are unable to determine that, as for lack of information about </w:t>
-      </w:r>
-      <w:proofErr w:type="spellStart"/>
-      <w:r>
-        <w:rPr>
-          <w:lang w:val="en-US"/>
-        </w:rPr>
-        <w:t>LoraWAN</w:t>
-      </w:r>
-      <w:proofErr w:type="spellEnd"/>
-      <w:r>
-        <w:rPr>
-          <w:lang w:val="en-US"/>
-        </w:rPr>
-        <w:t>)</w:t>
-      </w:r>
-    </w:p>
-    <w:p>
-      <w:pPr>
-        <w:pStyle w:val="Akapitzlist"/>
+    </w:p>
+    <w:p>
+      <w:pPr>
+        <w:pStyle w:val="Odsekzoznamu"/>
         <w:jc w:val="both"/>
         <w:rPr>
           <w:lang w:val="en-US"/>
         </w:rPr>
       </w:pPr>
-    </w:p>
-    <w:p>
-      <w:pPr>
-        <w:pStyle w:val="Akapitzlist"/>
-        <w:jc w:val="both"/>
-        <w:rPr>
-          <w:lang w:val="en-US"/>
-        </w:rPr>
-      </w:pPr>
       <w:r>
         <w:rPr>
           <w:lang w:val="en-US"/>
@@ -450,7 +504,7 @@
     </w:p>
     <w:p>
       <w:pPr>
-        <w:pStyle w:val="Akapitzlist"/>
+        <w:pStyle w:val="Odsekzoznamu"/>
         <w:numPr>
           <w:ilvl w:val="0"/>
           <w:numId w:val="2"/>
@@ -466,7 +520,21 @@
         <w:rPr>
           <w:lang w:val="en-US"/>
         </w:rPr>
-        <w:t xml:space="preserve">Each of the objects that represents the data from sensor (and extends Data class) is implementing Element interface and implement its own version of </w:t>
+        <w:t xml:space="preserve">Each of the </w:t>
+      </w:r>
+      <w:proofErr w:type="gramStart"/>
+      <w:r>
+        <w:rPr>
+          <w:lang w:val="en-US"/>
+        </w:rPr>
+        <w:t>objects that represents</w:t>
+      </w:r>
+      <w:proofErr w:type="gramEnd"/>
+      <w:r>
+        <w:rPr>
+          <w:lang w:val="en-US"/>
+        </w:rPr>
+        <w:t xml:space="preserve"> the data from sensor (and extends Data class) is implementing Element interface and implement its own version of </w:t>
       </w:r>
       <w:proofErr w:type="spellStart"/>
       <w:r>
@@ -485,7 +553,7 @@
     </w:p>
     <w:p>
       <w:pPr>
-        <w:pStyle w:val="Akapitzlist"/>
+        <w:pStyle w:val="Odsekzoznamu"/>
         <w:numPr>
           <w:ilvl w:val="0"/>
           <w:numId w:val="2"/>
@@ -534,7 +602,7 @@
     </w:p>
     <w:p>
       <w:pPr>
-        <w:pStyle w:val="Akapitzlist"/>
+        <w:pStyle w:val="Odsekzoznamu"/>
         <w:numPr>
           <w:ilvl w:val="0"/>
           <w:numId w:val="2"/>
@@ -583,7 +651,7 @@
     </w:p>
     <w:p>
       <w:pPr>
-        <w:pStyle w:val="Akapitzlist"/>
+        <w:pStyle w:val="Odsekzoznamu"/>
         <w:numPr>
           <w:ilvl w:val="0"/>
           <w:numId w:val="2"/>
@@ -640,12 +708,18 @@
         <w:rPr>
           <w:lang w:val="en-US"/>
         </w:rPr>
-        <w:t xml:space="preserve">to add new data type easily. </w:t>
-      </w:r>
-    </w:p>
-    <w:p>
-      <w:pPr>
-        <w:pStyle w:val="Akapitzlist"/>
+        <w:t>adding</w:t>
+      </w:r>
+      <w:r>
+        <w:rPr>
+          <w:lang w:val="en-US"/>
+        </w:rPr>
+        <w:t xml:space="preserve"> new data type easily. </w:t>
+      </w:r>
+    </w:p>
+    <w:p>
+      <w:pPr>
+        <w:pStyle w:val="Odsekzoznamu"/>
         <w:numPr>
           <w:ilvl w:val="0"/>
           <w:numId w:val="1"/>
@@ -691,7 +765,19 @@
         <w:rPr>
           <w:lang w:val="en-US"/>
         </w:rPr>
-        <w:t xml:space="preserve">. Thanks to using Spring Data Framework, all operations on database are abstracted away from us. All that needs to be done in order to save object to database is to create a Interface that extends a </w:t>
+        <w:t xml:space="preserve">. Thanks to using Spring Data Framework, all operations on database are abstracted away from us. All that needs to be done in order to save object to database is to create </w:t>
+      </w:r>
+      <w:r>
+        <w:rPr>
+          <w:lang w:val="en-US"/>
+        </w:rPr>
+        <w:t>an</w:t>
+      </w:r>
+      <w:r>
+        <w:rPr>
+          <w:lang w:val="en-US"/>
+        </w:rPr>
+        <w:t xml:space="preserve"> Interface that extends a </w:t>
       </w:r>
       <w:proofErr w:type="spellStart"/>
       <w:r>
@@ -713,7 +799,21 @@
         <w:rPr>
           <w:lang w:val="en-US"/>
         </w:rPr>
-        <w:t>interface from Spring framework which is writing objects to specific collection in database</w:t>
+        <w:t xml:space="preserve">interface from </w:t>
+      </w:r>
+      <w:proofErr w:type="gramStart"/>
+      <w:r>
+        <w:rPr>
+          <w:lang w:val="en-US"/>
+        </w:rPr>
+        <w:t>Spring</w:t>
+      </w:r>
+      <w:proofErr w:type="gramEnd"/>
+      <w:r>
+        <w:rPr>
+          <w:lang w:val="en-US"/>
+        </w:rPr>
+        <w:t xml:space="preserve"> framework which is writing objects to specific collection in database</w:t>
       </w:r>
       <w:r>
         <w:rPr>
@@ -761,8 +861,8 @@
 </file>
 
 <file path=word/numbering.xml><?xml version="1.0" encoding="utf-8"?>
-<w:numbering xmlns:wpc="http://schemas.microsoft.com/office/word/2010/wordprocessingCanvas" xmlns:cx="http://schemas.microsoft.com/office/drawing/2014/chartex" xmlns:cx1="http://schemas.microsoft.com/office/drawing/2015/9/8/chartex" xmlns:cx2="http://schemas.microsoft.com/office/drawing/2015/10/21/chartex" xmlns:cx3="http://schemas.microsoft.com/office/drawing/2016/5/9/chartex" xmlns:cx4="http://schemas.microsoft.com/office/drawing/2016/5/10/chartex" xmlns:cx5="http://schemas.microsoft.com/office/drawing/2016/5/11/chartex" xmlns:cx6="http://schemas.microsoft.com/office/drawing/2016/5/12/chartex" xmlns:cx7="http://schemas.microsoft.com/office/drawing/2016/5/13/chartex" xmlns:cx8="http://schemas.microsoft.com/office/drawing/2016/5/14/chartex" xmlns:mc="http://schemas.openxmlformats.org/markup-compatibility/2006" xmlns:aink="http://schemas.microsoft.com/office/drawing/2016/ink" xmlns:am3d="http://schemas.microsoft.com/office/drawing/2017/model3d" xmlns:o="urn:schemas-microsoft-com:office:office" xmlns:r="http://schemas.openxmlformats.org/officeDocument/2006/relationships" xmlns:m="http://schemas.openxmlformats.org/officeDocument/2006/math" xmlns:v="urn:schemas-microsoft-com:vml" xmlns:wp14="http://schemas.microsoft.com/office/word/2010/wordprocessingDrawing" xmlns:wp="http://schemas.openxmlformats.org/drawingml/2006/wordprocessingDrawing" xmlns:w10="urn:schemas-microsoft-com:office:word" xmlns:w="http://schemas.openxmlformats.org/wordprocessingml/2006/main" xmlns:w14="http://schemas.microsoft.com/office/word/2010/wordml" xmlns:w15="http://schemas.microsoft.com/office/word/2012/wordml" xmlns:w16cid="http://schemas.microsoft.com/office/word/2016/wordml/cid" xmlns:w16se="http://schemas.microsoft.com/office/word/2015/wordml/symex" xmlns:wpg="http://schemas.microsoft.com/office/word/2010/wordprocessingGroup" xmlns:wpi="http://schemas.microsoft.com/office/word/2010/wordprocessingInk" xmlns:wne="http://schemas.microsoft.com/office/word/2006/wordml" xmlns:wps="http://schemas.microsoft.com/office/word/2010/wordprocessingShape" mc:Ignorable="w14 w15 w16se w16cid wp14">
-  <w:abstractNum w:abstractNumId="0" w15:restartNumberingAfterBreak="0">
+<w:numbering xmlns:wpc="http://schemas.microsoft.com/office/word/2010/wordprocessingCanvas" xmlns:mc="http://schemas.openxmlformats.org/markup-compatibility/2006" xmlns:o="urn:schemas-microsoft-com:office:office" xmlns:r="http://schemas.openxmlformats.org/officeDocument/2006/relationships" xmlns:m="http://schemas.openxmlformats.org/officeDocument/2006/math" xmlns:v="urn:schemas-microsoft-com:vml" xmlns:wp14="http://schemas.microsoft.com/office/word/2010/wordprocessingDrawing" xmlns:wp="http://schemas.openxmlformats.org/drawingml/2006/wordprocessingDrawing" xmlns:w10="urn:schemas-microsoft-com:office:word" xmlns:w="http://schemas.openxmlformats.org/wordprocessingml/2006/main" xmlns:w14="http://schemas.microsoft.com/office/word/2010/wordml" xmlns:wpg="http://schemas.microsoft.com/office/word/2010/wordprocessingGroup" xmlns:wpi="http://schemas.microsoft.com/office/word/2010/wordprocessingInk" xmlns:wne="http://schemas.microsoft.com/office/word/2006/wordml" xmlns:wps="http://schemas.microsoft.com/office/word/2010/wordprocessingShape" mc:Ignorable="w14 wp14">
+  <w:abstractNum w:abstractNumId="0">
     <w:nsid w:val="191E3DA2"/>
     <w:multiLevelType w:val="hybridMultilevel"/>
     <w:tmpl w:val="7C1A84B0"/>
@@ -851,7 +951,7 @@
       </w:pPr>
     </w:lvl>
   </w:abstractNum>
-  <w:abstractNum w:abstractNumId="1" w15:restartNumberingAfterBreak="0">
+  <w:abstractNum w:abstractNumId="1">
     <w:nsid w:val="6B491B21"/>
     <w:multiLevelType w:val="hybridMultilevel"/>
     <w:tmpl w:val="EBC0E9D2"/>
@@ -951,7 +1051,7 @@
 </file>
 
 <file path=word/styles.xml><?xml version="1.0" encoding="utf-8"?>
-<w:styles xmlns:mc="http://schemas.openxmlformats.org/markup-compatibility/2006" xmlns:r="http://schemas.openxmlformats.org/officeDocument/2006/relationships" xmlns:w="http://schemas.openxmlformats.org/wordprocessingml/2006/main" xmlns:w14="http://schemas.microsoft.com/office/word/2010/wordml" xmlns:w15="http://schemas.microsoft.com/office/word/2012/wordml" xmlns:w16cid="http://schemas.microsoft.com/office/word/2016/wordml/cid" xmlns:w16se="http://schemas.microsoft.com/office/word/2015/wordml/symex" mc:Ignorable="w14 w15 w16se w16cid">
+<w:styles xmlns:mc="http://schemas.openxmlformats.org/markup-compatibility/2006" xmlns:r="http://schemas.openxmlformats.org/officeDocument/2006/relationships" xmlns:w="http://schemas.openxmlformats.org/wordprocessingml/2006/main" xmlns:w14="http://schemas.microsoft.com/office/word/2010/wordml" mc:Ignorable="w14">
   <w:docDefaults>
     <w:rPrDefault>
       <w:rPr>
@@ -967,395 +1067,156 @@
       </w:pPr>
     </w:pPrDefault>
   </w:docDefaults>
-  <w:latentStyles w:defLockedState="0" w:defUIPriority="99" w:defSemiHidden="0" w:defUnhideWhenUsed="0" w:defQFormat="0" w:count="376">
-    <w:lsdException w:name="Normal" w:uiPriority="0" w:qFormat="1"/>
-    <w:lsdException w:name="heading 1" w:uiPriority="9" w:qFormat="1"/>
-    <w:lsdException w:name="heading 2" w:semiHidden="1" w:uiPriority="9" w:unhideWhenUsed="1" w:qFormat="1"/>
-    <w:lsdException w:name="heading 3" w:semiHidden="1" w:uiPriority="9" w:unhideWhenUsed="1" w:qFormat="1"/>
-    <w:lsdException w:name="heading 4" w:semiHidden="1" w:uiPriority="9" w:unhideWhenUsed="1" w:qFormat="1"/>
-    <w:lsdException w:name="heading 5" w:semiHidden="1" w:uiPriority="9" w:unhideWhenUsed="1" w:qFormat="1"/>
-    <w:lsdException w:name="heading 6" w:semiHidden="1" w:uiPriority="9" w:unhideWhenUsed="1" w:qFormat="1"/>
-    <w:lsdException w:name="heading 7" w:semiHidden="1" w:uiPriority="9" w:unhideWhenUsed="1" w:qFormat="1"/>
-    <w:lsdException w:name="heading 8" w:semiHidden="1" w:uiPriority="9" w:unhideWhenUsed="1" w:qFormat="1"/>
-    <w:lsdException w:name="heading 9" w:semiHidden="1" w:uiPriority="9" w:unhideWhenUsed="1" w:qFormat="1"/>
-    <w:lsdException w:name="index 1" w:semiHidden="1" w:unhideWhenUsed="1"/>
-    <w:lsdException w:name="index 2" w:semiHidden="1" w:unhideWhenUsed="1"/>
-    <w:lsdException w:name="index 3" w:semiHidden="1" w:unhideWhenUsed="1"/>
-    <w:lsdException w:name="index 4" w:semiHidden="1" w:unhideWhenUsed="1"/>
-    <w:lsdException w:name="index 5" w:semiHidden="1" w:unhideWhenUsed="1"/>
-    <w:lsdException w:name="index 6" w:semiHidden="1" w:unhideWhenUsed="1"/>
-    <w:lsdException w:name="index 7" w:semiHidden="1" w:unhideWhenUsed="1"/>
-    <w:lsdException w:name="index 8" w:semiHidden="1" w:unhideWhenUsed="1"/>
-    <w:lsdException w:name="index 9" w:semiHidden="1" w:unhideWhenUsed="1"/>
-    <w:lsdException w:name="toc 1" w:semiHidden="1" w:uiPriority="39" w:unhideWhenUsed="1"/>
-    <w:lsdException w:name="toc 2" w:semiHidden="1" w:uiPriority="39" w:unhideWhenUsed="1"/>
-    <w:lsdException w:name="toc 3" w:semiHidden="1" w:uiPriority="39" w:unhideWhenUsed="1"/>
-    <w:lsdException w:name="toc 4" w:semiHidden="1" w:uiPriority="39" w:unhideWhenUsed="1"/>
-    <w:lsdException w:name="toc 5" w:semiHidden="1" w:uiPriority="39" w:unhideWhenUsed="1"/>
-    <w:lsdException w:name="toc 6" w:semiHidden="1" w:uiPriority="39" w:unhideWhenUsed="1"/>
-    <w:lsdException w:name="toc 7" w:semiHidden="1" w:uiPriority="39" w:unhideWhenUsed="1"/>
-    <w:lsdException w:name="toc 8" w:semiHidden="1" w:uiPriority="39" w:unhideWhenUsed="1"/>
-    <w:lsdException w:name="toc 9" w:semiHidden="1" w:uiPriority="39" w:unhideWhenUsed="1"/>
-    <w:lsdException w:name="Normal Indent" w:semiHidden="1" w:unhideWhenUsed="1"/>
-    <w:lsdException w:name="footnote text" w:semiHidden="1" w:unhideWhenUsed="1"/>
-    <w:lsdException w:name="annotation text" w:semiHidden="1" w:unhideWhenUsed="1"/>
-    <w:lsdException w:name="header" w:semiHidden="1" w:unhideWhenUsed="1"/>
-    <w:lsdException w:name="footer" w:semiHidden="1" w:unhideWhenUsed="1"/>
-    <w:lsdException w:name="index heading" w:semiHidden="1" w:unhideWhenUsed="1"/>
-    <w:lsdException w:name="caption" w:semiHidden="1" w:uiPriority="35" w:unhideWhenUsed="1" w:qFormat="1"/>
-    <w:lsdException w:name="table of figures" w:semiHidden="1" w:unhideWhenUsed="1"/>
-    <w:lsdException w:name="envelope address" w:semiHidden="1" w:unhideWhenUsed="1"/>
-    <w:lsdException w:name="envelope return" w:semiHidden="1" w:unhideWhenUsed="1"/>
-    <w:lsdException w:name="footnote reference" w:semiHidden="1" w:unhideWhenUsed="1"/>
-    <w:lsdException w:name="annotation reference" w:semiHidden="1" w:unhideWhenUsed="1"/>
-    <w:lsdException w:name="line number" w:semiHidden="1" w:unhideWhenUsed="1"/>
-    <w:lsdException w:name="page number" w:semiHidden="1" w:unhideWhenUsed="1"/>
-    <w:lsdException w:name="endnote reference" w:semiHidden="1" w:unhideWhenUsed="1"/>
-    <w:lsdException w:name="endnote text" w:semiHidden="1" w:unhideWhenUsed="1"/>
-    <w:lsdException w:name="table of authorities" w:semiHidden="1" w:unhideWhenUsed="1"/>
-    <w:lsdException w:name="macro" w:semiHidden="1" w:unhideWhenUsed="1"/>
-    <w:lsdException w:name="toa heading" w:semiHidden="1" w:unhideWhenUsed="1"/>
-    <w:lsdException w:name="List" w:semiHidden="1" w:unhideWhenUsed="1"/>
-    <w:lsdException w:name="List Bullet" w:semiHidden="1" w:unhideWhenUsed="1"/>
-    <w:lsdException w:name="List Number" w:semiHidden="1" w:unhideWhenUsed="1"/>
-    <w:lsdException w:name="List 2" w:semiHidden="1" w:unhideWhenUsed="1"/>
-    <w:lsdException w:name="List 3" w:semiHidden="1" w:unhideWhenUsed="1"/>
-    <w:lsdException w:name="List 4" w:semiHidden="1" w:unhideWhenUsed="1"/>
-    <w:lsdException w:name="List 5" w:semiHidden="1" w:unhideWhenUsed="1"/>
-    <w:lsdException w:name="List Bullet 2" w:semiHidden="1" w:unhideWhenUsed="1"/>
-    <w:lsdException w:name="List Bullet 3" w:semiHidden="1" w:unhideWhenUsed="1"/>
-    <w:lsdException w:name="List Bullet 4" w:semiHidden="1" w:unhideWhenUsed="1"/>
-    <w:lsdException w:name="List Bullet 5" w:semiHidden="1" w:unhideWhenUsed="1"/>
-    <w:lsdException w:name="List Number 2" w:semiHidden="1" w:unhideWhenUsed="1"/>
-    <w:lsdException w:name="List Number 3" w:semiHidden="1" w:unhideWhenUsed="1"/>
-    <w:lsdException w:name="List Number 4" w:semiHidden="1" w:unhideWhenUsed="1"/>
-    <w:lsdException w:name="List Number 5" w:semiHidden="1" w:unhideWhenUsed="1"/>
-    <w:lsdException w:name="Title" w:uiPriority="10" w:qFormat="1"/>
-    <w:lsdException w:name="Closing" w:semiHidden="1" w:unhideWhenUsed="1"/>
-    <w:lsdException w:name="Signature" w:semiHidden="1" w:unhideWhenUsed="1"/>
-    <w:lsdException w:name="Default Paragraph Font" w:semiHidden="1" w:uiPriority="1" w:unhideWhenUsed="1"/>
-    <w:lsdException w:name="Body Text" w:semiHidden="1" w:unhideWhenUsed="1"/>
-    <w:lsdException w:name="Body Text Indent" w:semiHidden="1" w:unhideWhenUsed="1"/>
-    <w:lsdException w:name="List Continue" w:semiHidden="1" w:unhideWhenUsed="1"/>
-    <w:lsdException w:name="List Continue 2" w:semiHidden="1" w:unhideWhenUsed="1"/>
-    <w:lsdException w:name="List Continue 3" w:semiHidden="1" w:unhideWhenUsed="1"/>
-    <w:lsdException w:name="List Continue 4" w:semiHidden="1" w:unhideWhenUsed="1"/>
-    <w:lsdException w:name="List Continue 5" w:semiHidden="1" w:unhideWhenUsed="1"/>
-    <w:lsdException w:name="Message Header" w:semiHidden="1" w:unhideWhenUsed="1"/>
-    <w:lsdException w:name="Subtitle" w:uiPriority="11" w:qFormat="1"/>
-    <w:lsdException w:name="Salutation" w:semiHidden="1" w:unhideWhenUsed="1"/>
-    <w:lsdException w:name="Date" w:semiHidden="1" w:unhideWhenUsed="1"/>
-    <w:lsdException w:name="Body Text First Indent" w:semiHidden="1" w:unhideWhenUsed="1"/>
-    <w:lsdException w:name="Body Text First Indent 2" w:semiHidden="1" w:unhideWhenUsed="1"/>
-    <w:lsdException w:name="Note Heading" w:semiHidden="1" w:unhideWhenUsed="1"/>
-    <w:lsdException w:name="Body Text 2" w:semiHidden="1" w:unhideWhenUsed="1"/>
-    <w:lsdException w:name="Body Text 3" w:semiHidden="1" w:unhideWhenUsed="1"/>
-    <w:lsdException w:name="Body Text Indent 2" w:semiHidden="1" w:unhideWhenUsed="1"/>
-    <w:lsdException w:name="Body Text Indent 3" w:semiHidden="1" w:unhideWhenUsed="1"/>
-    <w:lsdException w:name="Block Text" w:semiHidden="1" w:unhideWhenUsed="1"/>
-    <w:lsdException w:name="Hyperlink" w:semiHidden="1" w:unhideWhenUsed="1"/>
-    <w:lsdException w:name="FollowedHyperlink" w:semiHidden="1" w:unhideWhenUsed="1"/>
-    <w:lsdException w:name="Strong" w:uiPriority="22" w:qFormat="1"/>
-    <w:lsdException w:name="Emphasis" w:uiPriority="20" w:qFormat="1"/>
-    <w:lsdException w:name="Document Map" w:semiHidden="1" w:unhideWhenUsed="1"/>
-    <w:lsdException w:name="Plain Text" w:semiHidden="1" w:unhideWhenUsed="1"/>
-    <w:lsdException w:name="E-mail Signature" w:semiHidden="1" w:unhideWhenUsed="1"/>
-    <w:lsdException w:name="HTML Top of Form" w:semiHidden="1" w:unhideWhenUsed="1"/>
-    <w:lsdException w:name="HTML Bottom of Form" w:semiHidden="1" w:unhideWhenUsed="1"/>
-    <w:lsdException w:name="Normal (Web)" w:semiHidden="1" w:unhideWhenUsed="1"/>
-    <w:lsdException w:name="HTML Acronym" w:semiHidden="1" w:unhideWhenUsed="1"/>
-    <w:lsdException w:name="HTML Address" w:semiHidden="1" w:unhideWhenUsed="1"/>
-    <w:lsdException w:name="HTML Cite" w:semiHidden="1" w:unhideWhenUsed="1"/>
-    <w:lsdException w:name="HTML Code" w:semiHidden="1" w:unhideWhenUsed="1"/>
-    <w:lsdException w:name="HTML Definition" w:semiHidden="1" w:unhideWhenUsed="1"/>
-    <w:lsdException w:name="HTML Keyboard" w:semiHidden="1" w:unhideWhenUsed="1"/>
-    <w:lsdException w:name="HTML Preformatted" w:semiHidden="1" w:unhideWhenUsed="1"/>
-    <w:lsdException w:name="HTML Sample" w:semiHidden="1" w:unhideWhenUsed="1"/>
-    <w:lsdException w:name="HTML Typewriter" w:semiHidden="1" w:unhideWhenUsed="1"/>
-    <w:lsdException w:name="HTML Variable" w:semiHidden="1" w:unhideWhenUsed="1"/>
-    <w:lsdException w:name="Normal Table" w:semiHidden="1" w:unhideWhenUsed="1"/>
-    <w:lsdException w:name="annotation subject" w:semiHidden="1" w:unhideWhenUsed="1"/>
-    <w:lsdException w:name="No List" w:semiHidden="1" w:unhideWhenUsed="1"/>
-    <w:lsdException w:name="Outline List 1" w:semiHidden="1" w:unhideWhenUsed="1"/>
-    <w:lsdException w:name="Outline List 2" w:semiHidden="1" w:unhideWhenUsed="1"/>
-    <w:lsdException w:name="Outline List 3" w:semiHidden="1" w:unhideWhenUsed="1"/>
-    <w:lsdException w:name="Table Simple 1" w:semiHidden="1" w:unhideWhenUsed="1"/>
-    <w:lsdException w:name="Table Simple 2" w:semiHidden="1" w:unhideWhenUsed="1"/>
-    <w:lsdException w:name="Table Simple 3" w:semiHidden="1" w:unhideWhenUsed="1"/>
-    <w:lsdException w:name="Table Classic 1" w:semiHidden="1" w:unhideWhenUsed="1"/>
-    <w:lsdException w:name="Table Classic 2" w:semiHidden="1" w:unhideWhenUsed="1"/>
-    <w:lsdException w:name="Table Classic 3" w:semiHidden="1" w:unhideWhenUsed="1"/>
-    <w:lsdException w:name="Table Classic 4" w:semiHidden="1" w:unhideWhenUsed="1"/>
-    <w:lsdException w:name="Table Colorful 1" w:semiHidden="1" w:unhideWhenUsed="1"/>
-    <w:lsdException w:name="Table Colorful 2" w:semiHidden="1" w:unhideWhenUsed="1"/>
-    <w:lsdException w:name="Table Colorful 3" w:semiHidden="1" w:unhideWhenUsed="1"/>
-    <w:lsdException w:name="Table Columns 1" w:semiHidden="1" w:unhideWhenUsed="1"/>
-    <w:lsdException w:name="Table Columns 2" w:semiHidden="1" w:unhideWhenUsed="1"/>
-    <w:lsdException w:name="Table Columns 3" w:semiHidden="1" w:unhideWhenUsed="1"/>
-    <w:lsdException w:name="Table Columns 4" w:semiHidden="1" w:unhideWhenUsed="1"/>
-    <w:lsdException w:name="Table Columns 5" w:semiHidden="1" w:unhideWhenUsed="1"/>
-    <w:lsdException w:name="Table Grid 1" w:semiHidden="1" w:unhideWhenUsed="1"/>
-    <w:lsdException w:name="Table Grid 2" w:semiHidden="1" w:unhideWhenUsed="1"/>
-    <w:lsdException w:name="Table Grid 3" w:semiHidden="1" w:unhideWhenUsed="1"/>
-    <w:lsdException w:name="Table Grid 4" w:semiHidden="1" w:unhideWhenUsed="1"/>
-    <w:lsdException w:name="Table Grid 5" w:semiHidden="1" w:unhideWhenUsed="1"/>
-    <w:lsdException w:name="Table Grid 6" w:semiHidden="1" w:unhideWhenUsed="1"/>
-    <w:lsdException w:name="Table Grid 7" w:semiHidden="1" w:unhideWhenUsed="1"/>
-    <w:lsdException w:name="Table Grid 8" w:semiHidden="1" w:unhideWhenUsed="1"/>
-    <w:lsdException w:name="Table List 1" w:semiHidden="1" w:unhideWhenUsed="1"/>
-    <w:lsdException w:name="Table List 2" w:semiHidden="1" w:unhideWhenUsed="1"/>
-    <w:lsdException w:name="Table List 3" w:semiHidden="1" w:unhideWhenUsed="1"/>
-    <w:lsdException w:name="Table List 4" w:semiHidden="1" w:unhideWhenUsed="1"/>
-    <w:lsdException w:name="Table List 5" w:semiHidden="1" w:unhideWhenUsed="1"/>
-    <w:lsdException w:name="Table List 6" w:semiHidden="1" w:unhideWhenUsed="1"/>
-    <w:lsdException w:name="Table List 7" w:semiHidden="1" w:unhideWhenUsed="1"/>
-    <w:lsdException w:name="Table List 8" w:semiHidden="1" w:unhideWhenUsed="1"/>
-    <w:lsdException w:name="Table 3D effects 1" w:semiHidden="1" w:unhideWhenUsed="1"/>
-    <w:lsdException w:name="Table 3D effects 2" w:semiHidden="1" w:unhideWhenUsed="1"/>
-    <w:lsdException w:name="Table 3D effects 3" w:semiHidden="1" w:unhideWhenUsed="1"/>
-    <w:lsdException w:name="Table Contemporary" w:semiHidden="1" w:unhideWhenUsed="1"/>
-    <w:lsdException w:name="Table Elegant" w:semiHidden="1" w:unhideWhenUsed="1"/>
-    <w:lsdException w:name="Table Professional" w:semiHidden="1" w:unhideWhenUsed="1"/>
-    <w:lsdException w:name="Table Subtle 1" w:semiHidden="1" w:unhideWhenUsed="1"/>
-    <w:lsdException w:name="Table Subtle 2" w:semiHidden="1" w:unhideWhenUsed="1"/>
-    <w:lsdException w:name="Table Web 1" w:semiHidden="1" w:unhideWhenUsed="1"/>
-    <w:lsdException w:name="Table Web 2" w:semiHidden="1" w:unhideWhenUsed="1"/>
-    <w:lsdException w:name="Table Web 3" w:semiHidden="1" w:unhideWhenUsed="1"/>
-    <w:lsdException w:name="Balloon Text" w:semiHidden="1" w:unhideWhenUsed="1"/>
-    <w:lsdException w:name="Table Grid" w:semiHidden="1" w:uiPriority="59" w:unhideWhenUsed="1"/>
-    <w:lsdException w:name="Table Theme" w:semiHidden="1" w:unhideWhenUsed="1"/>
-    <w:lsdException w:name="Placeholder Text" w:semiHidden="1"/>
-    <w:lsdException w:name="No Spacing" w:uiPriority="1" w:qFormat="1"/>
-    <w:lsdException w:name="Light Shading" w:uiPriority="60"/>
-    <w:lsdException w:name="Light List" w:uiPriority="61"/>
-    <w:lsdException w:name="Light Grid" w:uiPriority="62"/>
-    <w:lsdException w:name="Medium Shading 1" w:uiPriority="63"/>
-    <w:lsdException w:name="Medium Shading 2" w:uiPriority="64"/>
-    <w:lsdException w:name="Medium List 1" w:uiPriority="65"/>
-    <w:lsdException w:name="Medium List 2" w:uiPriority="66"/>
-    <w:lsdException w:name="Medium Grid 1" w:uiPriority="67"/>
-    <w:lsdException w:name="Medium Grid 2" w:uiPriority="68"/>
-    <w:lsdException w:name="Medium Grid 3" w:uiPriority="69"/>
-    <w:lsdException w:name="Dark List" w:uiPriority="70"/>
-    <w:lsdException w:name="Colorful Shading" w:uiPriority="71"/>
-    <w:lsdException w:name="Colorful List" w:uiPriority="72"/>
-    <w:lsdException w:name="Colorful Grid" w:uiPriority="73"/>
-    <w:lsdException w:name="Light Shading Accent 1" w:uiPriority="60"/>
-    <w:lsdException w:name="Light List Accent 1" w:uiPriority="61"/>
-    <w:lsdException w:name="Light Grid Accent 1" w:uiPriority="62"/>
-    <w:lsdException w:name="Medium Shading 1 Accent 1" w:uiPriority="63"/>
-    <w:lsdException w:name="Medium Shading 2 Accent 1" w:uiPriority="64"/>
-    <w:lsdException w:name="Medium List 1 Accent 1" w:uiPriority="65"/>
-    <w:lsdException w:name="Revision" w:semiHidden="1"/>
-    <w:lsdException w:name="List Paragraph" w:uiPriority="34" w:qFormat="1"/>
-    <w:lsdException w:name="Quote" w:uiPriority="29" w:qFormat="1"/>
-    <w:lsdException w:name="Intense Quote" w:uiPriority="30" w:qFormat="1"/>
-    <w:lsdException w:name="Medium List 2 Accent 1" w:uiPriority="66"/>
-    <w:lsdException w:name="Medium Grid 1 Accent 1" w:uiPriority="67"/>
-    <w:lsdException w:name="Medium Grid 2 Accent 1" w:uiPriority="68"/>
-    <w:lsdException w:name="Medium Grid 3 Accent 1" w:uiPriority="69"/>
-    <w:lsdException w:name="Dark List Accent 1" w:uiPriority="70"/>
-    <w:lsdException w:name="Colorful Shading Accent 1" w:uiPriority="71"/>
-    <w:lsdException w:name="Colorful List Accent 1" w:uiPriority="72"/>
-    <w:lsdException w:name="Colorful Grid Accent 1" w:uiPriority="73"/>
-    <w:lsdException w:name="Light Shading Accent 2" w:uiPriority="60"/>
-    <w:lsdException w:name="Light List Accent 2" w:uiPriority="61"/>
-    <w:lsdException w:name="Light Grid Accent 2" w:uiPriority="62"/>
-    <w:lsdException w:name="Medium Shading 1 Accent 2" w:uiPriority="63"/>
-    <w:lsdException w:name="Medium Shading 2 Accent 2" w:uiPriority="64"/>
-    <w:lsdException w:name="Medium List 1 Accent 2" w:uiPriority="65"/>
-    <w:lsdException w:name="Medium List 2 Accent 2" w:uiPriority="66"/>
-    <w:lsdException w:name="Medium Grid 1 Accent 2" w:uiPriority="67"/>
-    <w:lsdException w:name="Medium Grid 2 Accent 2" w:uiPriority="68"/>
-    <w:lsdException w:name="Medium Grid 3 Accent 2" w:uiPriority="69"/>
-    <w:lsdException w:name="Dark List Accent 2" w:uiPriority="70"/>
-    <w:lsdException w:name="Colorful Shading Accent 2" w:uiPriority="71"/>
-    <w:lsdException w:name="Colorful List Accent 2" w:uiPriority="72"/>
-    <w:lsdException w:name="Colorful Grid Accent 2" w:uiPriority="73"/>
-    <w:lsdException w:name="Light Shading Accent 3" w:uiPriority="60"/>
-    <w:lsdException w:name="Light List Accent 3" w:uiPriority="61"/>
-    <w:lsdException w:name="Light Grid Accent 3" w:uiPriority="62"/>
-    <w:lsdException w:name="Medium Shading 1 Accent 3" w:uiPriority="63"/>
-    <w:lsdException w:name="Medium Shading 2 Accent 3" w:uiPriority="64"/>
-    <w:lsdException w:name="Medium List 1 Accent 3" w:uiPriority="65"/>
-    <w:lsdException w:name="Medium List 2 Accent 3" w:uiPriority="66"/>
-    <w:lsdException w:name="Medium Grid 1 Accent 3" w:uiPriority="67"/>
-    <w:lsdException w:name="Medium Grid 2 Accent 3" w:uiPriority="68"/>
-    <w:lsdException w:name="Medium Grid 3 Accent 3" w:uiPriority="69"/>
-    <w:lsdException w:name="Dark List Accent 3" w:uiPriority="70"/>
-    <w:lsdException w:name="Colorful Shading Accent 3" w:uiPriority="71"/>
-    <w:lsdException w:name="Colorful List Accent 3" w:uiPriority="72"/>
-    <w:lsdException w:name="Colorful Grid Accent 3" w:uiPriority="73"/>
-    <w:lsdException w:name="Light Shading Accent 4" w:uiPriority="60"/>
-    <w:lsdException w:name="Light List Accent 4" w:uiPriority="61"/>
-    <w:lsdException w:name="Light Grid Accent 4" w:uiPriority="62"/>
-    <w:lsdException w:name="Medium Shading 1 Accent 4" w:uiPriority="63"/>
-    <w:lsdException w:name="Medium Shading 2 Accent 4" w:uiPriority="64"/>
-    <w:lsdException w:name="Medium List 1 Accent 4" w:uiPriority="65"/>
-    <w:lsdException w:name="Medium List 2 Accent 4" w:uiPriority="66"/>
-    <w:lsdException w:name="Medium Grid 1 Accent 4" w:uiPriority="67"/>
-    <w:lsdException w:name="Medium Grid 2 Accent 4" w:uiPriority="68"/>
-    <w:lsdException w:name="Medium Grid 3 Accent 4" w:uiPriority="69"/>
-    <w:lsdException w:name="Dark List Accent 4" w:uiPriority="70"/>
-    <w:lsdException w:name="Colorful Shading Accent 4" w:uiPriority="71"/>
-    <w:lsdException w:name="Colorful List Accent 4" w:uiPriority="72"/>
-    <w:lsdException w:name="Colorful Grid Accent 4" w:uiPriority="73"/>
-    <w:lsdException w:name="Light Shading Accent 5" w:uiPriority="60"/>
-    <w:lsdException w:name="Light List Accent 5" w:uiPriority="61"/>
-    <w:lsdException w:name="Light Grid Accent 5" w:uiPriority="62"/>
-    <w:lsdException w:name="Medium Shading 1 Accent 5" w:uiPriority="63"/>
-    <w:lsdException w:name="Medium Shading 2 Accent 5" w:uiPriority="64"/>
-    <w:lsdException w:name="Medium List 1 Accent 5" w:uiPriority="65"/>
-    <w:lsdException w:name="Medium List 2 Accent 5" w:uiPriority="66"/>
-    <w:lsdException w:name="Medium Grid 1 Accent 5" w:uiPriority="67"/>
-    <w:lsdException w:name="Medium Grid 2 Accent 5" w:uiPriority="68"/>
-    <w:lsdException w:name="Medium Grid 3 Accent 5" w:uiPriority="69"/>
-    <w:lsdException w:name="Dark List Accent 5" w:uiPriority="70"/>
-    <w:lsdException w:name="Colorful Shading Accent 5" w:uiPriority="71"/>
-    <w:lsdException w:name="Colorful List Accent 5" w:uiPriority="72"/>
-    <w:lsdException w:name="Colorful Grid Accent 5" w:uiPriority="73"/>
-    <w:lsdException w:name="Light Shading Accent 6" w:uiPriority="60"/>
-    <w:lsdException w:name="Light List Accent 6" w:uiPriority="61"/>
-    <w:lsdException w:name="Light Grid Accent 6" w:uiPriority="62"/>
-    <w:lsdException w:name="Medium Shading 1 Accent 6" w:uiPriority="63"/>
-    <w:lsdException w:name="Medium Shading 2 Accent 6" w:uiPriority="64"/>
-    <w:lsdException w:name="Medium List 1 Accent 6" w:uiPriority="65"/>
-    <w:lsdException w:name="Medium List 2 Accent 6" w:uiPriority="66"/>
-    <w:lsdException w:name="Medium Grid 1 Accent 6" w:uiPriority="67"/>
-    <w:lsdException w:name="Medium Grid 2 Accent 6" w:uiPriority="68"/>
-    <w:lsdException w:name="Medium Grid 3 Accent 6" w:uiPriority="69"/>
-    <w:lsdException w:name="Dark List Accent 6" w:uiPriority="70"/>
-    <w:lsdException w:name="Colorful Shading Accent 6" w:uiPriority="71"/>
-    <w:lsdException w:name="Colorful List Accent 6" w:uiPriority="72"/>
-    <w:lsdException w:name="Colorful Grid Accent 6" w:uiPriority="73"/>
-    <w:lsdException w:name="Subtle Emphasis" w:uiPriority="19" w:qFormat="1"/>
-    <w:lsdException w:name="Intense Emphasis" w:uiPriority="21" w:qFormat="1"/>
-    <w:lsdException w:name="Subtle Reference" w:uiPriority="31" w:qFormat="1"/>
-    <w:lsdException w:name="Intense Reference" w:uiPriority="32" w:qFormat="1"/>
-    <w:lsdException w:name="Book Title" w:uiPriority="33" w:qFormat="1"/>
-    <w:lsdException w:name="Bibliography" w:semiHidden="1" w:uiPriority="37" w:unhideWhenUsed="1"/>
-    <w:lsdException w:name="TOC Heading" w:semiHidden="1" w:uiPriority="39" w:unhideWhenUsed="1" w:qFormat="1"/>
-    <w:lsdException w:name="Plain Table 1" w:uiPriority="41"/>
-    <w:lsdException w:name="Plain Table 2" w:uiPriority="42"/>
-    <w:lsdException w:name="Plain Table 3" w:uiPriority="43"/>
-    <w:lsdException w:name="Plain Table 4" w:uiPriority="44"/>
-    <w:lsdException w:name="Plain Table 5" w:uiPriority="45"/>
-    <w:lsdException w:name="Grid Table Light" w:uiPriority="40"/>
-    <w:lsdException w:name="Grid Table 1 Light" w:uiPriority="46"/>
-    <w:lsdException w:name="Grid Table 2" w:uiPriority="47"/>
-    <w:lsdException w:name="Grid Table 3" w:uiPriority="48"/>
-    <w:lsdException w:name="Grid Table 4" w:uiPriority="49"/>
-    <w:lsdException w:name="Grid Table 5 Dark" w:uiPriority="50"/>
-    <w:lsdException w:name="Grid Table 6 Colorful" w:uiPriority="51"/>
-    <w:lsdException w:name="Grid Table 7 Colorful" w:uiPriority="52"/>
-    <w:lsdException w:name="Grid Table 1 Light Accent 1" w:uiPriority="46"/>
-    <w:lsdException w:name="Grid Table 2 Accent 1" w:uiPriority="47"/>
-    <w:lsdException w:name="Grid Table 3 Accent 1" w:uiPriority="48"/>
-    <w:lsdException w:name="Grid Table 4 Accent 1" w:uiPriority="49"/>
-    <w:lsdException w:name="Grid Table 5 Dark Accent 1" w:uiPriority="50"/>
-    <w:lsdException w:name="Grid Table 6 Colorful Accent 1" w:uiPriority="51"/>
-    <w:lsdException w:name="Grid Table 7 Colorful Accent 1" w:uiPriority="52"/>
-    <w:lsdException w:name="Grid Table 1 Light Accent 2" w:uiPriority="46"/>
-    <w:lsdException w:name="Grid Table 2 Accent 2" w:uiPriority="47"/>
-    <w:lsdException w:name="Grid Table 3 Accent 2" w:uiPriority="48"/>
-    <w:lsdException w:name="Grid Table 4 Accent 2" w:uiPriority="49"/>
-    <w:lsdException w:name="Grid Table 5 Dark Accent 2" w:uiPriority="50"/>
-    <w:lsdException w:name="Grid Table 6 Colorful Accent 2" w:uiPriority="51"/>
-    <w:lsdException w:name="Grid Table 7 Colorful Accent 2" w:uiPriority="52"/>
-    <w:lsdException w:name="Grid Table 1 Light Accent 3" w:uiPriority="46"/>
-    <w:lsdException w:name="Grid Table 2 Accent 3" w:uiPriority="47"/>
-    <w:lsdException w:name="Grid Table 3 Accent 3" w:uiPriority="48"/>
-    <w:lsdException w:name="Grid Table 4 Accent 3" w:uiPriority="49"/>
-    <w:lsdException w:name="Grid Table 5 Dark Accent 3" w:uiPriority="50"/>
-    <w:lsdException w:name="Grid Table 6 Colorful Accent 3" w:uiPriority="51"/>
-    <w:lsdException w:name="Grid Table 7 Colorful Accent 3" w:uiPriority="52"/>
-    <w:lsdException w:name="Grid Table 1 Light Accent 4" w:uiPriority="46"/>
-    <w:lsdException w:name="Grid Table 2 Accent 4" w:uiPriority="47"/>
-    <w:lsdException w:name="Grid Table 3 Accent 4" w:uiPriority="48"/>
-    <w:lsdException w:name="Grid Table 4 Accent 4" w:uiPriority="49"/>
-    <w:lsdException w:name="Grid Table 5 Dark Accent 4" w:uiPriority="50"/>
-    <w:lsdException w:name="Grid Table 6 Colorful Accent 4" w:uiPriority="51"/>
-    <w:lsdException w:name="Grid Table 7 Colorful Accent 4" w:uiPriority="52"/>
-    <w:lsdException w:name="Grid Table 1 Light Accent 5" w:uiPriority="46"/>
-    <w:lsdException w:name="Grid Table 2 Accent 5" w:uiPriority="47"/>
-    <w:lsdException w:name="Grid Table 3 Accent 5" w:uiPriority="48"/>
-    <w:lsdException w:name="Grid Table 4 Accent 5" w:uiPriority="49"/>
-    <w:lsdException w:name="Grid Table 5 Dark Accent 5" w:uiPriority="50"/>
-    <w:lsdException w:name="Grid Table 6 Colorful Accent 5" w:uiPriority="51"/>
-    <w:lsdException w:name="Grid Table 7 Colorful Accent 5" w:uiPriority="52"/>
-    <w:lsdException w:name="Grid Table 1 Light Accent 6" w:uiPriority="46"/>
-    <w:lsdException w:name="Grid Table 2 Accent 6" w:uiPriority="47"/>
-    <w:lsdException w:name="Grid Table 3 Accent 6" w:uiPriority="48"/>
-    <w:lsdException w:name="Grid Table 4 Accent 6" w:uiPriority="49"/>
-    <w:lsdException w:name="Grid Table 5 Dark Accent 6" w:uiPriority="50"/>
-    <w:lsdException w:name="Grid Table 6 Colorful Accent 6" w:uiPriority="51"/>
-    <w:lsdException w:name="Grid Table 7 Colorful Accent 6" w:uiPriority="52"/>
-    <w:lsdException w:name="List Table 1 Light" w:uiPriority="46"/>
-    <w:lsdException w:name="List Table 2" w:uiPriority="47"/>
-    <w:lsdException w:name="List Table 3" w:uiPriority="48"/>
-    <w:lsdException w:name="List Table 4" w:uiPriority="49"/>
-    <w:lsdException w:name="List Table 5 Dark" w:uiPriority="50"/>
-    <w:lsdException w:name="List Table 6 Colorful" w:uiPriority="51"/>
-    <w:lsdException w:name="List Table 7 Colorful" w:uiPriority="52"/>
-    <w:lsdException w:name="List Table 1 Light Accent 1" w:uiPriority="46"/>
-    <w:lsdException w:name="List Table 2 Accent 1" w:uiPriority="47"/>
-    <w:lsdException w:name="List Table 3 Accent 1" w:uiPriority="48"/>
-    <w:lsdException w:name="List Table 4 Accent 1" w:uiPriority="49"/>
-    <w:lsdException w:name="List Table 5 Dark Accent 1" w:uiPriority="50"/>
-    <w:lsdException w:name="List Table 6 Colorful Accent 1" w:uiPriority="51"/>
-    <w:lsdException w:name="List Table 7 Colorful Accent 1" w:uiPriority="52"/>
-    <w:lsdException w:name="List Table 1 Light Accent 2" w:uiPriority="46"/>
-    <w:lsdException w:name="List Table 2 Accent 2" w:uiPriority="47"/>
-    <w:lsdException w:name="List Table 3 Accent 2" w:uiPriority="48"/>
-    <w:lsdException w:name="List Table 4 Accent 2" w:uiPriority="49"/>
-    <w:lsdException w:name="List Table 5 Dark Accent 2" w:uiPriority="50"/>
-    <w:lsdException w:name="List Table 6 Colorful Accent 2" w:uiPriority="51"/>
-    <w:lsdException w:name="List Table 7 Colorful Accent 2" w:uiPriority="52"/>
-    <w:lsdException w:name="List Table 1 Light Accent 3" w:uiPriority="46"/>
-    <w:lsdException w:name="List Table 2 Accent 3" w:uiPriority="47"/>
-    <w:lsdException w:name="List Table 3 Accent 3" w:uiPriority="48"/>
-    <w:lsdException w:name="List Table 4 Accent 3" w:uiPriority="49"/>
-    <w:lsdException w:name="List Table 5 Dark Accent 3" w:uiPriority="50"/>
-    <w:lsdException w:name="List Table 6 Colorful Accent 3" w:uiPriority="51"/>
-    <w:lsdException w:name="List Table 7 Colorful Accent 3" w:uiPriority="52"/>
-    <w:lsdException w:name="List Table 1 Light Accent 4" w:uiPriority="46"/>
-    <w:lsdException w:name="List Table 2 Accent 4" w:uiPriority="47"/>
-    <w:lsdException w:name="List Table 3 Accent 4" w:uiPriority="48"/>
-    <w:lsdException w:name="List Table 4 Accent 4" w:uiPriority="49"/>
-    <w:lsdException w:name="List Table 5 Dark Accent 4" w:uiPriority="50"/>
-    <w:lsdException w:name="List Table 6 Colorful Accent 4" w:uiPriority="51"/>
-    <w:lsdException w:name="List Table 7 Colorful Accent 4" w:uiPriority="52"/>
-    <w:lsdException w:name="List Table 1 Light Accent 5" w:uiPriority="46"/>
-    <w:lsdException w:name="List Table 2 Accent 5" w:uiPriority="47"/>
-    <w:lsdException w:name="List Table 3 Accent 5" w:uiPriority="48"/>
-    <w:lsdException w:name="List Table 4 Accent 5" w:uiPriority="49"/>
-    <w:lsdException w:name="List Table 5 Dark Accent 5" w:uiPriority="50"/>
-    <w:lsdException w:name="List Table 6 Colorful Accent 5" w:uiPriority="51"/>
-    <w:lsdException w:name="List Table 7 Colorful Accent 5" w:uiPriority="52"/>
-    <w:lsdException w:name="List Table 1 Light Accent 6" w:uiPriority="46"/>
-    <w:lsdException w:name="List Table 2 Accent 6" w:uiPriority="47"/>
-    <w:lsdException w:name="List Table 3 Accent 6" w:uiPriority="48"/>
-    <w:lsdException w:name="List Table 4 Accent 6" w:uiPriority="49"/>
-    <w:lsdException w:name="List Table 5 Dark Accent 6" w:uiPriority="50"/>
-    <w:lsdException w:name="List Table 6 Colorful Accent 6" w:uiPriority="51"/>
-    <w:lsdException w:name="List Table 7 Colorful Accent 6" w:uiPriority="52"/>
-    <w:lsdException w:name="Mention" w:semiHidden="1" w:unhideWhenUsed="1"/>
-    <w:lsdException w:name="Smart Hyperlink" w:semiHidden="1" w:unhideWhenUsed="1"/>
-    <w:lsdException w:name="Hashtag" w:semiHidden="1" w:unhideWhenUsed="1"/>
-    <w:lsdException w:name="Unresolved Mention" w:semiHidden="1" w:unhideWhenUsed="1"/>
-    <w:lsdException w:name="Smart Link" w:semiHidden="1" w:unhideWhenUsed="1"/>
+  <w:latentStyles w:defLockedState="0" w:defUIPriority="99" w:defSemiHidden="1" w:defUnhideWhenUsed="1" w:defQFormat="0" w:count="267">
+    <w:lsdException w:name="Normal" w:semiHidden="0" w:uiPriority="0" w:unhideWhenUsed="0" w:qFormat="1"/>
+    <w:lsdException w:name="heading 1" w:semiHidden="0" w:uiPriority="9" w:unhideWhenUsed="0" w:qFormat="1"/>
+    <w:lsdException w:name="heading 2" w:uiPriority="9" w:qFormat="1"/>
+    <w:lsdException w:name="heading 3" w:uiPriority="9" w:qFormat="1"/>
+    <w:lsdException w:name="heading 4" w:uiPriority="9" w:qFormat="1"/>
+    <w:lsdException w:name="heading 5" w:uiPriority="9" w:qFormat="1"/>
+    <w:lsdException w:name="heading 6" w:uiPriority="9" w:qFormat="1"/>
+    <w:lsdException w:name="heading 7" w:uiPriority="9" w:qFormat="1"/>
+    <w:lsdException w:name="heading 8" w:uiPriority="9" w:qFormat="1"/>
+    <w:lsdException w:name="heading 9" w:uiPriority="9" w:qFormat="1"/>
+    <w:lsdException w:name="toc 1" w:uiPriority="39"/>
+    <w:lsdException w:name="toc 2" w:uiPriority="39"/>
+    <w:lsdException w:name="toc 3" w:uiPriority="39"/>
+    <w:lsdException w:name="toc 4" w:uiPriority="39"/>
+    <w:lsdException w:name="toc 5" w:uiPriority="39"/>
+    <w:lsdException w:name="toc 6" w:uiPriority="39"/>
+    <w:lsdException w:name="toc 7" w:uiPriority="39"/>
+    <w:lsdException w:name="toc 8" w:uiPriority="39"/>
+    <w:lsdException w:name="toc 9" w:uiPriority="39"/>
+    <w:lsdException w:name="caption" w:uiPriority="35" w:qFormat="1"/>
+    <w:lsdException w:name="Title" w:semiHidden="0" w:uiPriority="10" w:unhideWhenUsed="0" w:qFormat="1"/>
+    <w:lsdException w:name="Default Paragraph Font" w:uiPriority="1"/>
+    <w:lsdException w:name="Subtitle" w:semiHidden="0" w:uiPriority="11" w:unhideWhenUsed="0" w:qFormat="1"/>
+    <w:lsdException w:name="Strong" w:semiHidden="0" w:uiPriority="22" w:unhideWhenUsed="0" w:qFormat="1"/>
+    <w:lsdException w:name="Emphasis" w:semiHidden="0" w:uiPriority="20" w:unhideWhenUsed="0" w:qFormat="1"/>
+    <w:lsdException w:name="Table Grid" w:uiPriority="59"/>
+    <w:lsdException w:name="Placeholder Text" w:unhideWhenUsed="0"/>
+    <w:lsdException w:name="No Spacing" w:semiHidden="0" w:uiPriority="1" w:unhideWhenUsed="0" w:qFormat="1"/>
+    <w:lsdException w:name="Light Shading" w:semiHidden="0" w:uiPriority="60" w:unhideWhenUsed="0"/>
+    <w:lsdException w:name="Light List" w:semiHidden="0" w:uiPriority="61" w:unhideWhenUsed="0"/>
+    <w:lsdException w:name="Light Grid" w:semiHidden="0" w:uiPriority="62" w:unhideWhenUsed="0"/>
+    <w:lsdException w:name="Medium Shading 1" w:semiHidden="0" w:uiPriority="63" w:unhideWhenUsed="0"/>
+    <w:lsdException w:name="Medium Shading 2" w:semiHidden="0" w:uiPriority="64" w:unhideWhenUsed="0"/>
+    <w:lsdException w:name="Medium List 1" w:semiHidden="0" w:uiPriority="65" w:unhideWhenUsed="0"/>
+    <w:lsdException w:name="Medium List 2" w:semiHidden="0" w:uiPriority="66" w:unhideWhenUsed="0"/>
+    <w:lsdException w:name="Medium Grid 1" w:semiHidden="0" w:uiPriority="67" w:unhideWhenUsed="0"/>
+    <w:lsdException w:name="Medium Grid 2" w:semiHidden="0" w:uiPriority="68" w:unhideWhenUsed="0"/>
+    <w:lsdException w:name="Medium Grid 3" w:semiHidden="0" w:uiPriority="69" w:unhideWhenUsed="0"/>
+    <w:lsdException w:name="Dark List" w:semiHidden="0" w:uiPriority="70" w:unhideWhenUsed="0"/>
+    <w:lsdException w:name="Colorful Shading" w:semiHidden="0" w:uiPriority="71" w:unhideWhenUsed="0"/>
+    <w:lsdException w:name="Colorful List" w:semiHidden="0" w:uiPriority="72" w:unhideWhenUsed="0"/>
+    <w:lsdException w:name="Colorful Grid" w:semiHidden="0" w:uiPriority="73" w:unhideWhenUsed="0"/>
+    <w:lsdException w:name="Light Shading Accent 1" w:semiHidden="0" w:uiPriority="60" w:unhideWhenUsed="0"/>
+    <w:lsdException w:name="Light List Accent 1" w:semiHidden="0" w:uiPriority="61" w:unhideWhenUsed="0"/>
+    <w:lsdException w:name="Light Grid Accent 1" w:semiHidden="0" w:uiPriority="62" w:unhideWhenUsed="0"/>
+    <w:lsdException w:name="Medium Shading 1 Accent 1" w:semiHidden="0" w:uiPriority="63" w:unhideWhenUsed="0"/>
+    <w:lsdException w:name="Medium Shading 2 Accent 1" w:semiHidden="0" w:uiPriority="64" w:unhideWhenUsed="0"/>
+    <w:lsdException w:name="Medium List 1 Accent 1" w:semiHidden="0" w:uiPriority="65" w:unhideWhenUsed="0"/>
+    <w:lsdException w:name="Revision" w:unhideWhenUsed="0"/>
+    <w:lsdException w:name="List Paragraph" w:semiHidden="0" w:uiPriority="34" w:unhideWhenUsed="0" w:qFormat="1"/>
+    <w:lsdException w:name="Quote" w:semiHidden="0" w:uiPriority="29" w:unhideWhenUsed="0" w:qFormat="1"/>
+    <w:lsdException w:name="Intense Quote" w:semiHidden="0" w:uiPriority="30" w:unhideWhenUsed="0" w:qFormat="1"/>
+    <w:lsdException w:name="Medium List 2 Accent 1" w:semiHidden="0" w:uiPriority="66" w:unhideWhenUsed="0"/>
+    <w:lsdException w:name="Medium Grid 1 Accent 1" w:semiHidden="0" w:uiPriority="67" w:unhideWhenUsed="0"/>
+    <w:lsdException w:name="Medium Grid 2 Accent 1" w:semiHidden="0" w:uiPriority="68" w:unhideWhenUsed="0"/>
+    <w:lsdException w:name="Medium Grid 3 Accent 1" w:semiHidden="0" w:uiPriority="69" w:unhideWhenUsed="0"/>
+    <w:lsdException w:name="Dark List Accent 1" w:semiHidden="0" w:uiPriority="70" w:unhideWhenUsed="0"/>
+    <w:lsdException w:name="Colorful Shading Accent 1" w:semiHidden="0" w:uiPriority="71" w:unhideWhenUsed="0"/>
+    <w:lsdException w:name="Colorful List Accent 1" w:semiHidden="0" w:uiPriority="72" w:unhideWhenUsed="0"/>
+    <w:lsdException w:name="Colorful Grid Accent 1" w:semiHidden="0" w:uiPriority="73" w:unhideWhenUsed="0"/>
+    <w:lsdException w:name="Light Shading Accent 2" w:semiHidden="0" w:uiPriority="60" w:unhideWhenUsed="0"/>
+    <w:lsdException w:name="Light List Accent 2" w:semiHidden="0" w:uiPriority="61" w:unhideWhenUsed="0"/>
+    <w:lsdException w:name="Light Grid Accent 2" w:semiHidden="0" w:uiPriority="62" w:unhideWhenUsed="0"/>
+    <w:lsdException w:name="Medium Shading 1 Accent 2" w:semiHidden="0" w:uiPriority="63" w:unhideWhenUsed="0"/>
+    <w:lsdException w:name="Medium Shading 2 Accent 2" w:semiHidden="0" w:uiPriority="64" w:unhideWhenUsed="0"/>
+    <w:lsdException w:name="Medium List 1 Accent 2" w:semiHidden="0" w:uiPriority="65" w:unhideWhenUsed="0"/>
+    <w:lsdException w:name="Medium List 2 Accent 2" w:semiHidden="0" w:uiPriority="66" w:unhideWhenUsed="0"/>
+    <w:lsdException w:name="Medium Grid 1 Accent 2" w:semiHidden="0" w:uiPriority="67" w:unhideWhenUsed="0"/>
+    <w:lsdException w:name="Medium Grid 2 Accent 2" w:semiHidden="0" w:uiPriority="68" w:unhideWhenUsed="0"/>
+    <w:lsdException w:name="Medium Grid 3 Accent 2" w:semiHidden="0" w:uiPriority="69" w:unhideWhenUsed="0"/>
+    <w:lsdException w:name="Dark List Accent 2" w:semiHidden="0" w:uiPriority="70" w:unhideWhenUsed="0"/>
+    <w:lsdException w:name="Colorful Shading Accent 2" w:semiHidden="0" w:uiPriority="71" w:unhideWhenUsed="0"/>
+    <w:lsdException w:name="Colorful List Accent 2" w:semiHidden="0" w:uiPriority="72" w:unhideWhenUsed="0"/>
+    <w:lsdException w:name="Colorful Grid Accent 2" w:semiHidden="0" w:uiPriority="73" w:unhideWhenUsed="0"/>
+    <w:lsdException w:name="Light Shading Accent 3" w:semiHidden="0" w:uiPriority="60" w:unhideWhenUsed="0"/>
+    <w:lsdException w:name="Light List Accent 3" w:semiHidden="0" w:uiPriority="61" w:unhideWhenUsed="0"/>
+    <w:lsdException w:name="Light Grid Accent 3" w:semiHidden="0" w:uiPriority="62" w:unhideWhenUsed="0"/>
+    <w:lsdException w:name="Medium Shading 1 Accent 3" w:semiHidden="0" w:uiPriority="63" w:unhideWhenUsed="0"/>
+    <w:lsdException w:name="Medium Shading 2 Accent 3" w:semiHidden="0" w:uiPriority="64" w:unhideWhenUsed="0"/>
+    <w:lsdException w:name="Medium List 1 Accent 3" w:semiHidden="0" w:uiPriority="65" w:unhideWhenUsed="0"/>
+    <w:lsdException w:name="Medium List 2 Accent 3" w:semiHidden="0" w:uiPriority="66" w:unhideWhenUsed="0"/>
+    <w:lsdException w:name="Medium Grid 1 Accent 3" w:semiHidden="0" w:uiPriority="67" w:unhideWhenUsed="0"/>
+    <w:lsdException w:name="Medium Grid 2 Accent 3" w:semiHidden="0" w:uiPriority="68" w:unhideWhenUsed="0"/>
+    <w:lsdException w:name="Medium Grid 3 Accent 3" w:semiHidden="0" w:uiPriority="69" w:unhideWhenUsed="0"/>
+    <w:lsdException w:name="Dark List Accent 3" w:semiHidden="0" w:uiPriority="70" w:unhideWhenUsed="0"/>
+    <w:lsdException w:name="Colorful Shading Accent 3" w:semiHidden="0" w:uiPriority="71" w:unhideWhenUsed="0"/>
+    <w:lsdException w:name="Colorful List Accent 3" w:semiHidden="0" w:uiPriority="72" w:unhideWhenUsed="0"/>
+    <w:lsdException w:name="Colorful Grid Accent 3" w:semiHidden="0" w:uiPriority="73" w:unhideWhenUsed="0"/>
+    <w:lsdException w:name="Light Shading Accent 4" w:semiHidden="0" w:uiPriority="60" w:unhideWhenUsed="0"/>
+    <w:lsdException w:name="Light List Accent 4" w:semiHidden="0" w:uiPriority="61" w:unhideWhenUsed="0"/>
+    <w:lsdException w:name="Light Grid Accent 4" w:semiHidden="0" w:uiPriority="62" w:unhideWhenUsed="0"/>
+    <w:lsdException w:name="Medium Shading 1 Accent 4" w:semiHidden="0" w:uiPriority="63" w:unhideWhenUsed="0"/>
+    <w:lsdException w:name="Medium Shading 2 Accent 4" w:semiHidden="0" w:uiPriority="64" w:unhideWhenUsed="0"/>
+    <w:lsdException w:name="Medium List 1 Accent 4" w:semiHidden="0" w:uiPriority="65" w:unhideWhenUsed="0"/>
+    <w:lsdException w:name="Medium List 2 Accent 4" w:semiHidden="0" w:uiPriority="66" w:unhideWhenUsed="0"/>
+    <w:lsdException w:name="Medium Grid 1 Accent 4" w:semiHidden="0" w:uiPriority="67" w:unhideWhenUsed="0"/>
+    <w:lsdException w:name="Medium Grid 2 Accent 4" w:semiHidden="0" w:uiPriority="68" w:unhideWhenUsed="0"/>
+    <w:lsdException w:name="Medium Grid 3 Accent 4" w:semiHidden="0" w:uiPriority="69" w:unhideWhenUsed="0"/>
+    <w:lsdException w:name="Dark List Accent 4" w:semiHidden="0" w:uiPriority="70" w:unhideWhenUsed="0"/>
+    <w:lsdException w:name="Colorful Shading Accent 4" w:semiHidden="0" w:uiPriority="71" w:unhideWhenUsed="0"/>
+    <w:lsdException w:name="Colorful List Accent 4" w:semiHidden="0" w:uiPriority="72" w:unhideWhenUsed="0"/>
+    <w:lsdException w:name="Colorful Grid Accent 4" w:semiHidden="0" w:uiPriority="73" w:unhideWhenUsed="0"/>
+    <w:lsdException w:name="Light Shading Accent 5" w:semiHidden="0" w:uiPriority="60" w:unhideWhenUsed="0"/>
+    <w:lsdException w:name="Light List Accent 5" w:semiHidden="0" w:uiPriority="61" w:unhideWhenUsed="0"/>
+    <w:lsdException w:name="Light Grid Accent 5" w:semiHidden="0" w:uiPriority="62" w:unhideWhenUsed="0"/>
+    <w:lsdException w:name="Medium Shading 1 Accent 5" w:semiHidden="0" w:uiPriority="63" w:unhideWhenUsed="0"/>
+    <w:lsdException w:name="Medium Shading 2 Accent 5" w:semiHidden="0" w:uiPriority="64" w:unhideWhenUsed="0"/>
+    <w:lsdException w:name="Medium List 1 Accent 5" w:semiHidden="0" w:uiPriority="65" w:unhideWhenUsed="0"/>
+    <w:lsdException w:name="Medium List 2 Accent 5" w:semiHidden="0" w:uiPriority="66" w:unhideWhenUsed="0"/>
+    <w:lsdException w:name="Medium Grid 1 Accent 5" w:semiHidden="0" w:uiPriority="67" w:unhideWhenUsed="0"/>
+    <w:lsdException w:name="Medium Grid 2 Accent 5" w:semiHidden="0" w:uiPriority="68" w:unhideWhenUsed="0"/>
+    <w:lsdException w:name="Medium Grid 3 Accent 5" w:semiHidden="0" w:uiPriority="69" w:unhideWhenUsed="0"/>
+    <w:lsdException w:name="Dark List Accent 5" w:semiHidden="0" w:uiPriority="70" w:unhideWhenUsed="0"/>
+    <w:lsdException w:name="Colorful Shading Accent 5" w:semiHidden="0" w:uiPriority="71" w:unhideWhenUsed="0"/>
+    <w:lsdException w:name="Colorful List Accent 5" w:semiHidden="0" w:uiPriority="72" w:unhideWhenUsed="0"/>
+    <w:lsdException w:name="Colorful Grid Accent 5" w:semiHidden="0" w:uiPriority="73" w:unhideWhenUsed="0"/>
+    <w:lsdException w:name="Light Shading Accent 6" w:semiHidden="0" w:uiPriority="60" w:unhideWhenUsed="0"/>
+    <w:lsdException w:name="Light List Accent 6" w:semiHidden="0" w:uiPriority="61" w:unhideWhenUsed="0"/>
+    <w:lsdException w:name="Light Grid Accent 6" w:semiHidden="0" w:uiPriority="62" w:unhideWhenUsed="0"/>
+    <w:lsdException w:name="Medium Shading 1 Accent 6" w:semiHidden="0" w:uiPriority="63" w:unhideWhenUsed="0"/>
+    <w:lsdException w:name="Medium Shading 2 Accent 6" w:semiHidden="0" w:uiPriority="64" w:unhideWhenUsed="0"/>
+    <w:lsdException w:name="Medium List 1 Accent 6" w:semiHidden="0" w:uiPriority="65" w:unhideWhenUsed="0"/>
+    <w:lsdException w:name="Medium List 2 Accent 6" w:semiHidden="0" w:uiPriority="66" w:unhideWhenUsed="0"/>
+    <w:lsdException w:name="Medium Grid 1 Accent 6" w:semiHidden="0" w:uiPriority="67" w:unhideWhenUsed="0"/>
+    <w:lsdException w:name="Medium Grid 2 Accent 6" w:semiHidden="0" w:uiPriority="68" w:unhideWhenUsed="0"/>
+    <w:lsdException w:name="Medium Grid 3 Accent 6" w:semiHidden="0" w:uiPriority="69" w:unhideWhenUsed="0"/>
+    <w:lsdException w:name="Dark List Accent 6" w:semiHidden="0" w:uiPriority="70" w:unhideWhenUsed="0"/>
+    <w:lsdException w:name="Colorful Shading Accent 6" w:semiHidden="0" w:uiPriority="71" w:unhideWhenUsed="0"/>
+    <w:lsdException w:name="Colorful List Accent 6" w:semiHidden="0" w:uiPriority="72" w:unhideWhenUsed="0"/>
+    <w:lsdException w:name="Colorful Grid Accent 6" w:semiHidden="0" w:uiPriority="73" w:unhideWhenUsed="0"/>
+    <w:lsdException w:name="Subtle Emphasis" w:semiHidden="0" w:uiPriority="19" w:unhideWhenUsed="0" w:qFormat="1"/>
+    <w:lsdException w:name="Intense Emphasis" w:semiHidden="0" w:uiPriority="21" w:unhideWhenUsed="0" w:qFormat="1"/>
+    <w:lsdException w:name="Subtle Reference" w:semiHidden="0" w:uiPriority="31" w:unhideWhenUsed="0" w:qFormat="1"/>
+    <w:lsdException w:name="Intense Reference" w:semiHidden="0" w:uiPriority="32" w:unhideWhenUsed="0" w:qFormat="1"/>
+    <w:lsdException w:name="Book Title" w:semiHidden="0" w:uiPriority="33" w:unhideWhenUsed="0" w:qFormat="1"/>
+    <w:lsdException w:name="Bibliography" w:uiPriority="37"/>
+    <w:lsdException w:name="TOC Heading" w:uiPriority="39" w:qFormat="1"/>
   </w:latentStyles>
-  <w:style w:type="paragraph" w:default="1" w:styleId="Normalny">
+  <w:style w:type="paragraph" w:default="1" w:styleId="Normlny">
     <w:name w:val="Normal"/>
     <w:qFormat/>
   </w:style>
-  <w:style w:type="character" w:default="1" w:styleId="Domylnaczcionkaakapitu">
+  <w:style w:type="character" w:default="1" w:styleId="Predvolenpsmoodseku">
     <w:name w:val="Default Paragraph Font"/>
     <w:uiPriority w:val="1"/>
     <w:semiHidden/>
     <w:unhideWhenUsed/>
   </w:style>
-  <w:style w:type="table" w:default="1" w:styleId="Standardowy">
+  <w:style w:type="table" w:default="1" w:styleId="Normlnatabuka">
     <w:name w:val="Normal Table"/>
     <w:uiPriority w:val="99"/>
     <w:semiHidden/>
@@ -1370,15 +1231,216 @@
       </w:tblCellMar>
     </w:tblPr>
   </w:style>
-  <w:style w:type="numbering" w:default="1" w:styleId="Bezlisty">
+  <w:style w:type="numbering" w:default="1" w:styleId="Bezzoznamu">
     <w:name w:val="No List"/>
     <w:uiPriority w:val="99"/>
     <w:semiHidden/>
     <w:unhideWhenUsed/>
   </w:style>
-  <w:style w:type="paragraph" w:styleId="Akapitzlist">
+  <w:style w:type="paragraph" w:styleId="Odsekzoznamu">
     <w:name w:val="List Paragraph"/>
-    <w:basedOn w:val="Normalny"/>
+    <w:basedOn w:val="Normlny"/>
+    <w:uiPriority w:val="34"/>
+    <w:qFormat/>
+    <w:rsid w:val="00DB7FA4"/>
+    <w:pPr>
+      <w:ind w:left="720"/>
+      <w:contextualSpacing/>
+    </w:pPr>
+  </w:style>
+</w:styles>
+</file>
+
+<file path=word/stylesWithEffects.xml><?xml version="1.0" encoding="utf-8"?>
+<w:styles xmlns:wpc="http://schemas.microsoft.com/office/word/2010/wordprocessingCanvas" xmlns:mc="http://schemas.openxmlformats.org/markup-compatibility/2006" xmlns:o="urn:schemas-microsoft-com:office:office" xmlns:r="http://schemas.openxmlformats.org/officeDocument/2006/relationships" xmlns:m="http://schemas.openxmlformats.org/officeDocument/2006/math" xmlns:v="urn:schemas-microsoft-com:vml" xmlns:wp14="http://schemas.microsoft.com/office/word/2010/wordprocessingDrawing" xmlns:wp="http://schemas.openxmlformats.org/drawingml/2006/wordprocessingDrawing" xmlns:w10="urn:schemas-microsoft-com:office:word" xmlns:w="http://schemas.openxmlformats.org/wordprocessingml/2006/main" xmlns:w14="http://schemas.microsoft.com/office/word/2010/wordml" xmlns:wpg="http://schemas.microsoft.com/office/word/2010/wordprocessingGroup" xmlns:wpi="http://schemas.microsoft.com/office/word/2010/wordprocessingInk" xmlns:wne="http://schemas.microsoft.com/office/word/2006/wordml" xmlns:wps="http://schemas.microsoft.com/office/word/2010/wordprocessingShape" mc:Ignorable="w14 wp14">
+  <w:docDefaults>
+    <w:rPrDefault>
+      <w:rPr>
+        <w:rFonts w:asciiTheme="minorHAnsi" w:eastAsiaTheme="minorHAnsi" w:hAnsiTheme="minorHAnsi" w:cstheme="minorBidi"/>
+        <w:sz w:val="22"/>
+        <w:szCs w:val="22"/>
+        <w:lang w:val="sk-SK" w:eastAsia="en-US" w:bidi="ar-SA"/>
+      </w:rPr>
+    </w:rPrDefault>
+    <w:pPrDefault>
+      <w:pPr>
+        <w:spacing w:after="200" w:line="276" w:lineRule="auto"/>
+      </w:pPr>
+    </w:pPrDefault>
+  </w:docDefaults>
+  <w:latentStyles w:defLockedState="0" w:defUIPriority="99" w:defSemiHidden="1" w:defUnhideWhenUsed="1" w:defQFormat="0" w:count="267">
+    <w:lsdException w:name="Normal" w:semiHidden="0" w:uiPriority="0" w:unhideWhenUsed="0" w:qFormat="1"/>
+    <w:lsdException w:name="heading 1" w:semiHidden="0" w:uiPriority="9" w:unhideWhenUsed="0" w:qFormat="1"/>
+    <w:lsdException w:name="heading 2" w:uiPriority="9" w:qFormat="1"/>
+    <w:lsdException w:name="heading 3" w:uiPriority="9" w:qFormat="1"/>
+    <w:lsdException w:name="heading 4" w:uiPriority="9" w:qFormat="1"/>
+    <w:lsdException w:name="heading 5" w:uiPriority="9" w:qFormat="1"/>
+    <w:lsdException w:name="heading 6" w:uiPriority="9" w:qFormat="1"/>
+    <w:lsdException w:name="heading 7" w:uiPriority="9" w:qFormat="1"/>
+    <w:lsdException w:name="heading 8" w:uiPriority="9" w:qFormat="1"/>
+    <w:lsdException w:name="heading 9" w:uiPriority="9" w:qFormat="1"/>
+    <w:lsdException w:name="toc 1" w:uiPriority="39"/>
+    <w:lsdException w:name="toc 2" w:uiPriority="39"/>
+    <w:lsdException w:name="toc 3" w:uiPriority="39"/>
+    <w:lsdException w:name="toc 4" w:uiPriority="39"/>
+    <w:lsdException w:name="toc 5" w:uiPriority="39"/>
+    <w:lsdException w:name="toc 6" w:uiPriority="39"/>
+    <w:lsdException w:name="toc 7" w:uiPriority="39"/>
+    <w:lsdException w:name="toc 8" w:uiPriority="39"/>
+    <w:lsdException w:name="toc 9" w:uiPriority="39"/>
+    <w:lsdException w:name="caption" w:uiPriority="35" w:qFormat="1"/>
+    <w:lsdException w:name="Title" w:semiHidden="0" w:uiPriority="10" w:unhideWhenUsed="0" w:qFormat="1"/>
+    <w:lsdException w:name="Default Paragraph Font" w:uiPriority="1"/>
+    <w:lsdException w:name="Subtitle" w:semiHidden="0" w:uiPriority="11" w:unhideWhenUsed="0" w:qFormat="1"/>
+    <w:lsdException w:name="Strong" w:semiHidden="0" w:uiPriority="22" w:unhideWhenUsed="0" w:qFormat="1"/>
+    <w:lsdException w:name="Emphasis" w:semiHidden="0" w:uiPriority="20" w:unhideWhenUsed="0" w:qFormat="1"/>
+    <w:lsdException w:name="Table Grid" w:uiPriority="59"/>
+    <w:lsdException w:name="Placeholder Text" w:unhideWhenUsed="0"/>
+    <w:lsdException w:name="No Spacing" w:semiHidden="0" w:uiPriority="1" w:unhideWhenUsed="0" w:qFormat="1"/>
+    <w:lsdException w:name="Light Shading" w:semiHidden="0" w:uiPriority="60" w:unhideWhenUsed="0"/>
+    <w:lsdException w:name="Light List" w:semiHidden="0" w:uiPriority="61" w:unhideWhenUsed="0"/>
+    <w:lsdException w:name="Light Grid" w:semiHidden="0" w:uiPriority="62" w:unhideWhenUsed="0"/>
+    <w:lsdException w:name="Medium Shading 1" w:semiHidden="0" w:uiPriority="63" w:unhideWhenUsed="0"/>
+    <w:lsdException w:name="Medium Shading 2" w:semiHidden="0" w:uiPriority="64" w:unhideWhenUsed="0"/>
+    <w:lsdException w:name="Medium List 1" w:semiHidden="0" w:uiPriority="65" w:unhideWhenUsed="0"/>
+    <w:lsdException w:name="Medium List 2" w:semiHidden="0" w:uiPriority="66" w:unhideWhenUsed="0"/>
+    <w:lsdException w:name="Medium Grid 1" w:semiHidden="0" w:uiPriority="67" w:unhideWhenUsed="0"/>
+    <w:lsdException w:name="Medium Grid 2" w:semiHidden="0" w:uiPriority="68" w:unhideWhenUsed="0"/>
+    <w:lsdException w:name="Medium Grid 3" w:semiHidden="0" w:uiPriority="69" w:unhideWhenUsed="0"/>
+    <w:lsdException w:name="Dark List" w:semiHidden="0" w:uiPriority="70" w:unhideWhenUsed="0"/>
+    <w:lsdException w:name="Colorful Shading" w:semiHidden="0" w:uiPriority="71" w:unhideWhenUsed="0"/>
+    <w:lsdException w:name="Colorful List" w:semiHidden="0" w:uiPriority="72" w:unhideWhenUsed="0"/>
+    <w:lsdException w:name="Colorful Grid" w:semiHidden="0" w:uiPriority="73" w:unhideWhenUsed="0"/>
+    <w:lsdException w:name="Light Shading Accent 1" w:semiHidden="0" w:uiPriority="60" w:unhideWhenUsed="0"/>
+    <w:lsdException w:name="Light List Accent 1" w:semiHidden="0" w:uiPriority="61" w:unhideWhenUsed="0"/>
+    <w:lsdException w:name="Light Grid Accent 1" w:semiHidden="0" w:uiPriority="62" w:unhideWhenUsed="0"/>
+    <w:lsdException w:name="Medium Shading 1 Accent 1" w:semiHidden="0" w:uiPriority="63" w:unhideWhenUsed="0"/>
+    <w:lsdException w:name="Medium Shading 2 Accent 1" w:semiHidden="0" w:uiPriority="64" w:unhideWhenUsed="0"/>
+    <w:lsdException w:name="Medium List 1 Accent 1" w:semiHidden="0" w:uiPriority="65" w:unhideWhenUsed="0"/>
+    <w:lsdException w:name="Revision" w:unhideWhenUsed="0"/>
+    <w:lsdException w:name="List Paragraph" w:semiHidden="0" w:uiPriority="34" w:unhideWhenUsed="0" w:qFormat="1"/>
+    <w:lsdException w:name="Quote" w:semiHidden="0" w:uiPriority="29" w:unhideWhenUsed="0" w:qFormat="1"/>
+    <w:lsdException w:name="Intense Quote" w:semiHidden="0" w:uiPriority="30" w:unhideWhenUsed="0" w:qFormat="1"/>
+    <w:lsdException w:name="Medium List 2 Accent 1" w:semiHidden="0" w:uiPriority="66" w:unhideWhenUsed="0"/>
+    <w:lsdException w:name="Medium Grid 1 Accent 1" w:semiHidden="0" w:uiPriority="67" w:unhideWhenUsed="0"/>
+    <w:lsdException w:name="Medium Grid 2 Accent 1" w:semiHidden="0" w:uiPriority="68" w:unhideWhenUsed="0"/>
+    <w:lsdException w:name="Medium Grid 3 Accent 1" w:semiHidden="0" w:uiPriority="69" w:unhideWhenUsed="0"/>
+    <w:lsdException w:name="Dark List Accent 1" w:semiHidden="0" w:uiPriority="70" w:unhideWhenUsed="0"/>
+    <w:lsdException w:name="Colorful Shading Accent 1" w:semiHidden="0" w:uiPriority="71" w:unhideWhenUsed="0"/>
+    <w:lsdException w:name="Colorful List Accent 1" w:semiHidden="0" w:uiPriority="72" w:unhideWhenUsed="0"/>
+    <w:lsdException w:name="Colorful Grid Accent 1" w:semiHidden="0" w:uiPriority="73" w:unhideWhenUsed="0"/>
+    <w:lsdException w:name="Light Shading Accent 2" w:semiHidden="0" w:uiPriority="60" w:unhideWhenUsed="0"/>
+    <w:lsdException w:name="Light List Accent 2" w:semiHidden="0" w:uiPriority="61" w:unhideWhenUsed="0"/>
+    <w:lsdException w:name="Light Grid Accent 2" w:semiHidden="0" w:uiPriority="62" w:unhideWhenUsed="0"/>
+    <w:lsdException w:name="Medium Shading 1 Accent 2" w:semiHidden="0" w:uiPriority="63" w:unhideWhenUsed="0"/>
+    <w:lsdException w:name="Medium Shading 2 Accent 2" w:semiHidden="0" w:uiPriority="64" w:unhideWhenUsed="0"/>
+    <w:lsdException w:name="Medium List 1 Accent 2" w:semiHidden="0" w:uiPriority="65" w:unhideWhenUsed="0"/>
+    <w:lsdException w:name="Medium List 2 Accent 2" w:semiHidden="0" w:uiPriority="66" w:unhideWhenUsed="0"/>
+    <w:lsdException w:name="Medium Grid 1 Accent 2" w:semiHidden="0" w:uiPriority="67" w:unhideWhenUsed="0"/>
+    <w:lsdException w:name="Medium Grid 2 Accent 2" w:semiHidden="0" w:uiPriority="68" w:unhideWhenUsed="0"/>
+    <w:lsdException w:name="Medium Grid 3 Accent 2" w:semiHidden="0" w:uiPriority="69" w:unhideWhenUsed="0"/>
+    <w:lsdException w:name="Dark List Accent 2" w:semiHidden="0" w:uiPriority="70" w:unhideWhenUsed="0"/>
+    <w:lsdException w:name="Colorful Shading Accent 2" w:semiHidden="0" w:uiPriority="71" w:unhideWhenUsed="0"/>
+    <w:lsdException w:name="Colorful List Accent 2" w:semiHidden="0" w:uiPriority="72" w:unhideWhenUsed="0"/>
+    <w:lsdException w:name="Colorful Grid Accent 2" w:semiHidden="0" w:uiPriority="73" w:unhideWhenUsed="0"/>
+    <w:lsdException w:name="Light Shading Accent 3" w:semiHidden="0" w:uiPriority="60" w:unhideWhenUsed="0"/>
+    <w:lsdException w:name="Light List Accent 3" w:semiHidden="0" w:uiPriority="61" w:unhideWhenUsed="0"/>
+    <w:lsdException w:name="Light Grid Accent 3" w:semiHidden="0" w:uiPriority="62" w:unhideWhenUsed="0"/>
+    <w:lsdException w:name="Medium Shading 1 Accent 3" w:semiHidden="0" w:uiPriority="63" w:unhideWhenUsed="0"/>
+    <w:lsdException w:name="Medium Shading 2 Accent 3" w:semiHidden="0" w:uiPriority="64" w:unhideWhenUsed="0"/>
+    <w:lsdException w:name="Medium List 1 Accent 3" w:semiHidden="0" w:uiPriority="65" w:unhideWhenUsed="0"/>
+    <w:lsdException w:name="Medium List 2 Accent 3" w:semiHidden="0" w:uiPriority="66" w:unhideWhenUsed="0"/>
+    <w:lsdException w:name="Medium Grid 1 Accent 3" w:semiHidden="0" w:uiPriority="67" w:unhideWhenUsed="0"/>
+    <w:lsdException w:name="Medium Grid 2 Accent 3" w:semiHidden="0" w:uiPriority="68" w:unhideWhenUsed="0"/>
+    <w:lsdException w:name="Medium Grid 3 Accent 3" w:semiHidden="0" w:uiPriority="69" w:unhideWhenUsed="0"/>
+    <w:lsdException w:name="Dark List Accent 3" w:semiHidden="0" w:uiPriority="70" w:unhideWhenUsed="0"/>
+    <w:lsdException w:name="Colorful Shading Accent 3" w:semiHidden="0" w:uiPriority="71" w:unhideWhenUsed="0"/>
+    <w:lsdException w:name="Colorful List Accent 3" w:semiHidden="0" w:uiPriority="72" w:unhideWhenUsed="0"/>
+    <w:lsdException w:name="Colorful Grid Accent 3" w:semiHidden="0" w:uiPriority="73" w:unhideWhenUsed="0"/>
+    <w:lsdException w:name="Light Shading Accent 4" w:semiHidden="0" w:uiPriority="60" w:unhideWhenUsed="0"/>
+    <w:lsdException w:name="Light List Accent 4" w:semiHidden="0" w:uiPriority="61" w:unhideWhenUsed="0"/>
+    <w:lsdException w:name="Light Grid Accent 4" w:semiHidden="0" w:uiPriority="62" w:unhideWhenUsed="0"/>
+    <w:lsdException w:name="Medium Shading 1 Accent 4" w:semiHidden="0" w:uiPriority="63" w:unhideWhenUsed="0"/>
+    <w:lsdException w:name="Medium Shading 2 Accent 4" w:semiHidden="0" w:uiPriority="64" w:unhideWhenUsed="0"/>
+    <w:lsdException w:name="Medium List 1 Accent 4" w:semiHidden="0" w:uiPriority="65" w:unhideWhenUsed="0"/>
+    <w:lsdException w:name="Medium List 2 Accent 4" w:semiHidden="0" w:uiPriority="66" w:unhideWhenUsed="0"/>
+    <w:lsdException w:name="Medium Grid 1 Accent 4" w:semiHidden="0" w:uiPriority="67" w:unhideWhenUsed="0"/>
+    <w:lsdException w:name="Medium Grid 2 Accent 4" w:semiHidden="0" w:uiPriority="68" w:unhideWhenUsed="0"/>
+    <w:lsdException w:name="Medium Grid 3 Accent 4" w:semiHidden="0" w:uiPriority="69" w:unhideWhenUsed="0"/>
+    <w:lsdException w:name="Dark List Accent 4" w:semiHidden="0" w:uiPriority="70" w:unhideWhenUsed="0"/>
+    <w:lsdException w:name="Colorful Shading Accent 4" w:semiHidden="0" w:uiPriority="71" w:unhideWhenUsed="0"/>
+    <w:lsdException w:name="Colorful List Accent 4" w:semiHidden="0" w:uiPriority="72" w:unhideWhenUsed="0"/>
+    <w:lsdException w:name="Colorful Grid Accent 4" w:semiHidden="0" w:uiPriority="73" w:unhideWhenUsed="0"/>
+    <w:lsdException w:name="Light Shading Accent 5" w:semiHidden="0" w:uiPriority="60" w:unhideWhenUsed="0"/>
+    <w:lsdException w:name="Light List Accent 5" w:semiHidden="0" w:uiPriority="61" w:unhideWhenUsed="0"/>
+    <w:lsdException w:name="Light Grid Accent 5" w:semiHidden="0" w:uiPriority="62" w:unhideWhenUsed="0"/>
+    <w:lsdException w:name="Medium Shading 1 Accent 5" w:semiHidden="0" w:uiPriority="63" w:unhideWhenUsed="0"/>
+    <w:lsdException w:name="Medium Shading 2 Accent 5" w:semiHidden="0" w:uiPriority="64" w:unhideWhenUsed="0"/>
+    <w:lsdException w:name="Medium List 1 Accent 5" w:semiHidden="0" w:uiPriority="65" w:unhideWhenUsed="0"/>
+    <w:lsdException w:name="Medium List 2 Accent 5" w:semiHidden="0" w:uiPriority="66" w:unhideWhenUsed="0"/>
+    <w:lsdException w:name="Medium Grid 1 Accent 5" w:semiHidden="0" w:uiPriority="67" w:unhideWhenUsed="0"/>
+    <w:lsdException w:name="Medium Grid 2 Accent 5" w:semiHidden="0" w:uiPriority="68" w:unhideWhenUsed="0"/>
+    <w:lsdException w:name="Medium Grid 3 Accent 5" w:semiHidden="0" w:uiPriority="69" w:unhideWhenUsed="0"/>
+    <w:lsdException w:name="Dark List Accent 5" w:semiHidden="0" w:uiPriority="70" w:unhideWhenUsed="0"/>
+    <w:lsdException w:name="Colorful Shading Accent 5" w:semiHidden="0" w:uiPriority="71" w:unhideWhenUsed="0"/>
+    <w:lsdException w:name="Colorful List Accent 5" w:semiHidden="0" w:uiPriority="72" w:unhideWhenUsed="0"/>
+    <w:lsdException w:name="Colorful Grid Accent 5" w:semiHidden="0" w:uiPriority="73" w:unhideWhenUsed="0"/>
+    <w:lsdException w:name="Light Shading Accent 6" w:semiHidden="0" w:uiPriority="60" w:unhideWhenUsed="0"/>
+    <w:lsdException w:name="Light List Accent 6" w:semiHidden="0" w:uiPriority="61" w:unhideWhenUsed="0"/>
+    <w:lsdException w:name="Light Grid Accent 6" w:semiHidden="0" w:uiPriority="62" w:unhideWhenUsed="0"/>
+    <w:lsdException w:name="Medium Shading 1 Accent 6" w:semiHidden="0" w:uiPriority="63" w:unhideWhenUsed="0"/>
+    <w:lsdException w:name="Medium Shading 2 Accent 6" w:semiHidden="0" w:uiPriority="64" w:unhideWhenUsed="0"/>
+    <w:lsdException w:name="Medium List 1 Accent 6" w:semiHidden="0" w:uiPriority="65" w:unhideWhenUsed="0"/>
+    <w:lsdException w:name="Medium List 2 Accent 6" w:semiHidden="0" w:uiPriority="66" w:unhideWhenUsed="0"/>
+    <w:lsdException w:name="Medium Grid 1 Accent 6" w:semiHidden="0" w:uiPriority="67" w:unhideWhenUsed="0"/>
+    <w:lsdException w:name="Medium Grid 2 Accent 6" w:semiHidden="0" w:uiPriority="68" w:unhideWhenUsed="0"/>
+    <w:lsdException w:name="Medium Grid 3 Accent 6" w:semiHidden="0" w:uiPriority="69" w:unhideWhenUsed="0"/>
+    <w:lsdException w:name="Dark List Accent 6" w:semiHidden="0" w:uiPriority="70" w:unhideWhenUsed="0"/>
+    <w:lsdException w:name="Colorful Shading Accent 6" w:semiHidden="0" w:uiPriority="71" w:unhideWhenUsed="0"/>
+    <w:lsdException w:name="Colorful List Accent 6" w:semiHidden="0" w:uiPriority="72" w:unhideWhenUsed="0"/>
+    <w:lsdException w:name="Colorful Grid Accent 6" w:semiHidden="0" w:uiPriority="73" w:unhideWhenUsed="0"/>
+    <w:lsdException w:name="Subtle Emphasis" w:semiHidden="0" w:uiPriority="19" w:unhideWhenUsed="0" w:qFormat="1"/>
+    <w:lsdException w:name="Intense Emphasis" w:semiHidden="0" w:uiPriority="21" w:unhideWhenUsed="0" w:qFormat="1"/>
+    <w:lsdException w:name="Subtle Reference" w:semiHidden="0" w:uiPriority="31" w:unhideWhenUsed="0" w:qFormat="1"/>
+    <w:lsdException w:name="Intense Reference" w:semiHidden="0" w:uiPriority="32" w:unhideWhenUsed="0" w:qFormat="1"/>
+    <w:lsdException w:name="Book Title" w:semiHidden="0" w:uiPriority="33" w:unhideWhenUsed="0" w:qFormat="1"/>
+    <w:lsdException w:name="Bibliography" w:uiPriority="37"/>
+    <w:lsdException w:name="TOC Heading" w:uiPriority="39" w:qFormat="1"/>
+  </w:latentStyles>
+  <w:style w:type="paragraph" w:default="1" w:styleId="Normlny">
+    <w:name w:val="Normal"/>
+    <w:qFormat/>
+  </w:style>
+  <w:style w:type="character" w:default="1" w:styleId="Predvolenpsmoodseku">
+    <w:name w:val="Default Paragraph Font"/>
+    <w:uiPriority w:val="1"/>
+    <w:semiHidden/>
+    <w:unhideWhenUsed/>
+  </w:style>
+  <w:style w:type="table" w:default="1" w:styleId="Normlnatabuka">
+    <w:name w:val="Normal Table"/>
+    <w:uiPriority w:val="99"/>
+    <w:semiHidden/>
+    <w:unhideWhenUsed/>
+    <w:tblPr>
+      <w:tblInd w:w="0" w:type="dxa"/>
+      <w:tblCellMar>
+        <w:top w:w="0" w:type="dxa"/>
+        <w:left w:w="108" w:type="dxa"/>
+        <w:bottom w:w="0" w:type="dxa"/>
+        <w:right w:w="108" w:type="dxa"/>
+      </w:tblCellMar>
+    </w:tblPr>
+  </w:style>
+  <w:style w:type="numbering" w:default="1" w:styleId="Bezzoznamu">
+    <w:name w:val="No List"/>
+    <w:uiPriority w:val="99"/>
+    <w:semiHidden/>
+    <w:unhideWhenUsed/>
+  </w:style>
+  <w:style w:type="paragraph" w:styleId="Odsekzoznamu">
+    <w:name w:val="List Paragraph"/>
+    <w:basedOn w:val="Normlny"/>
     <w:uiPriority w:val="34"/>
     <w:qFormat/>
     <w:rsid w:val="00DB7FA4"/>

</xml_diff>